<commit_message>
Figure and table legends at end of main text
</commit_message>
<xml_diff>
--- a/MAGs_Manuscript_2018-06-05/Main_text.docx
+++ b/MAGs_Manuscript_2018-06-05/Main_text.docx
@@ -3387,8 +3387,6 @@
         <w:ind w:firstLine="720"/>
         <w:jc w:val="both"/>
       </w:pPr>
-      <w:bookmarkStart w:id="7" w:name="_GoBack"/>
-      <w:bookmarkEnd w:id="7"/>
       <w:r>
         <w:t>K.D.M. acknowledges funding from the United States National Science Foundation Microbial Observatories program (MCB-0702395), the Long Term Ecological Research Program (NTL-LTER DEB- 1440297), and an INSPIRE award (DEB-1344254).</w:t>
       </w:r>
@@ -3422,8 +3420,8 @@
       <w:pPr>
         <w:pStyle w:val="Heading1"/>
       </w:pPr>
-      <w:bookmarkStart w:id="8" w:name="_10g0eg7e0hhu" w:colFirst="0" w:colLast="0"/>
-      <w:bookmarkEnd w:id="8"/>
+      <w:bookmarkStart w:id="7" w:name="_10g0eg7e0hhu" w:colFirst="0" w:colLast="0"/>
+      <w:bookmarkEnd w:id="7"/>
       <w:r>
         <w:t>Figure and Table Legends</w:t>
       </w:r>
@@ -3437,6 +3435,9 @@
       <w:pPr>
         <w:spacing w:line="240" w:lineRule="auto"/>
         <w:jc w:val="both"/>
+        <w:rPr>
+          <w:color w:val="000000"/>
+        </w:rPr>
       </w:pPr>
       <w:r>
         <w:rPr>
@@ -3470,7 +3471,274 @@
     <w:p>
       <w:pPr>
         <w:spacing w:line="240" w:lineRule="auto"/>
-      </w:pPr>
+        <w:jc w:val="both"/>
+      </w:pPr>
+    </w:p>
+    <w:p>
+      <w:pPr>
+        <w:pStyle w:val="NormalWeb"/>
+        <w:spacing w:before="0" w:beforeAutospacing="0" w:after="0" w:afterAutospacing="0"/>
+        <w:rPr>
+          <w:color w:val="000000"/>
+        </w:rPr>
+      </w:pPr>
+      <w:r>
+        <w:rPr>
+          <w:b/>
+          <w:bCs/>
+          <w:color w:val="000000"/>
+        </w:rPr>
+        <w:t xml:space="preserve">Figure 1. Analysis of marker gene abundances reveals differences between lakes and layers. </w:t>
+      </w:r>
+      <w:r>
+        <w:rPr>
+          <w:color w:val="000000"/>
+        </w:rPr>
+        <w:t xml:space="preserve">To assess potential differences in microbial metabolisms in our study sites, we predicted open reading frames in unassembled metagenomes using Prodigal and compared the resulting ORFs to a custom database of metabolic marker genes using BLAST. Significant differences in numbers of gene hits between sites was tested using a pairwise Wilcoxon rank sum test with a Bonferroni correction; significance </w:t>
+      </w:r>
+      <w:proofErr w:type="gramStart"/>
+      <w:r>
+        <w:rPr>
+          <w:color w:val="000000"/>
+        </w:rPr>
+        <w:t>was considered to be</w:t>
+      </w:r>
+      <w:proofErr w:type="gramEnd"/>
+      <w:r>
+        <w:rPr>
+          <w:color w:val="000000"/>
+        </w:rPr>
+        <w:t xml:space="preserve"> p &lt; 0.05. Significant differences between the Trout Bog and Lake Mendota </w:t>
+      </w:r>
+      <w:proofErr w:type="spellStart"/>
+      <w:r>
+        <w:rPr>
+          <w:color w:val="000000"/>
+        </w:rPr>
+        <w:t>epilimnia</w:t>
+      </w:r>
+      <w:proofErr w:type="spellEnd"/>
+      <w:r>
+        <w:rPr>
+          <w:color w:val="000000"/>
+        </w:rPr>
+        <w:t xml:space="preserve"> and between the Trout Bog epilimnion and hypolimnion are indicated by a green or a blue star, respectively. Significant differences between the Trout Bog hypolimnion and the Lake Mendota epilimnion were not tested, as the large number of variables differing in these sites makes the comparison less informative. This analysis revealed differences in the number of marker genes observed by lake for many metabolic processes involved in carbon, nitrogen, and sulfur cycling.</w:t>
+      </w:r>
+    </w:p>
+    <w:p>
+      <w:pPr>
+        <w:pStyle w:val="NormalWeb"/>
+        <w:spacing w:before="0" w:beforeAutospacing="0" w:after="0" w:afterAutospacing="0"/>
+      </w:pPr>
+    </w:p>
+    <w:p>
+      <w:pPr>
+        <w:pStyle w:val="NormalWeb"/>
+        <w:spacing w:before="0" w:beforeAutospacing="0" w:after="0" w:afterAutospacing="0"/>
+      </w:pPr>
+      <w:r>
+        <w:rPr>
+          <w:b/>
+          <w:bCs/>
+          <w:color w:val="000000"/>
+        </w:rPr>
+        <w:t xml:space="preserve">Figure 2. How representative are the MAGs of the microbial communities? </w:t>
+      </w:r>
+      <w:r>
+        <w:rPr>
+          <w:color w:val="000000"/>
+        </w:rPr>
+        <w:t xml:space="preserve">The community composition observed via 16S rRNA gene amplicon sequencing (A) and inferred using the proportions of reads from the same metagenomic time series samples that mapped to set of MAGs affiliated with major phyla (B). MAGs were classified using </w:t>
+      </w:r>
+      <w:proofErr w:type="spellStart"/>
+      <w:r>
+        <w:rPr>
+          <w:color w:val="000000"/>
+        </w:rPr>
+        <w:t>Phylosift</w:t>
+      </w:r>
+      <w:proofErr w:type="spellEnd"/>
+      <w:r>
+        <w:rPr>
+          <w:color w:val="000000"/>
+        </w:rPr>
+        <w:t xml:space="preserve">, while 16S sequences were classified to the phylum level. Although proportions vary, similar taxonomic groups are observed using both approaches - phyla such as </w:t>
+      </w:r>
+      <w:proofErr w:type="spellStart"/>
+      <w:r>
+        <w:rPr>
+          <w:color w:val="000000"/>
+        </w:rPr>
+        <w:t>Acidobacteria</w:t>
+      </w:r>
+      <w:proofErr w:type="spellEnd"/>
+      <w:r>
+        <w:rPr>
+          <w:color w:val="000000"/>
+        </w:rPr>
+        <w:t xml:space="preserve"> and </w:t>
+      </w:r>
+      <w:proofErr w:type="spellStart"/>
+      <w:r>
+        <w:rPr>
+          <w:color w:val="000000"/>
+        </w:rPr>
+        <w:t>Chlorobi</w:t>
+      </w:r>
+      <w:proofErr w:type="spellEnd"/>
+      <w:r>
+        <w:rPr>
+          <w:color w:val="000000"/>
+        </w:rPr>
+        <w:t xml:space="preserve"> are found in Trout Bog but not Mendota, while </w:t>
+      </w:r>
+      <w:proofErr w:type="spellStart"/>
+      <w:r>
+        <w:rPr>
+          <w:color w:val="000000"/>
+        </w:rPr>
+        <w:t>Planctomyces</w:t>
+      </w:r>
+      <w:proofErr w:type="spellEnd"/>
+      <w:r>
+        <w:rPr>
+          <w:color w:val="000000"/>
+        </w:rPr>
+        <w:t xml:space="preserve"> was found only in Lake Mendota. Cyanobacteria, Firmicutes, and the eukaryotic algae </w:t>
+      </w:r>
+      <w:proofErr w:type="spellStart"/>
+      <w:r>
+        <w:rPr>
+          <w:color w:val="000000"/>
+        </w:rPr>
+        <w:t>Cryptophyta</w:t>
+      </w:r>
+      <w:proofErr w:type="spellEnd"/>
+      <w:r>
+        <w:rPr>
+          <w:color w:val="000000"/>
+        </w:rPr>
+        <w:t xml:space="preserve"> and </w:t>
+      </w:r>
+      <w:proofErr w:type="spellStart"/>
+      <w:r>
+        <w:rPr>
+          <w:color w:val="000000"/>
+        </w:rPr>
+        <w:t>Heterokonta</w:t>
+      </w:r>
+      <w:proofErr w:type="spellEnd"/>
+      <w:r>
+        <w:rPr>
+          <w:color w:val="000000"/>
+        </w:rPr>
+        <w:t xml:space="preserve"> were detected in Trout Bog using the 16S sequences, but no MAGs from these phyla were recovered from this lake. These differences are likely due to a combination of primer and assembly biases. However, similar phyla were detected using both methods, suggesting that our MAG datasets are relatively representative of their communities.</w:t>
+      </w:r>
+      <w:bookmarkStart w:id="8" w:name="_GoBack"/>
+      <w:bookmarkEnd w:id="8"/>
+    </w:p>
+    <w:p>
+      <w:pPr>
+        <w:spacing w:line="240" w:lineRule="auto"/>
+        <w:jc w:val="both"/>
+      </w:pPr>
+    </w:p>
+    <w:p>
+      <w:pPr>
+        <w:spacing w:line="240" w:lineRule="auto"/>
+      </w:pPr>
+    </w:p>
+    <w:p>
+      <w:pPr>
+        <w:spacing w:line="240" w:lineRule="auto"/>
+      </w:pPr>
+      <w:r>
+        <w:t>Supplemental Legends</w:t>
+      </w:r>
+    </w:p>
+    <w:p>
+      <w:pPr>
+        <w:spacing w:line="240" w:lineRule="auto"/>
+      </w:pPr>
+      <w:r>
+        <w:rPr>
+          <w:b/>
+        </w:rPr>
+        <w:t xml:space="preserve">Table S1. Additional chemical measurements in our study sites. </w:t>
+      </w:r>
+    </w:p>
+    <w:p>
+      <w:pPr>
+        <w:spacing w:line="240" w:lineRule="auto"/>
+        <w:rPr>
+          <w:color w:val="000000"/>
+        </w:rPr>
+      </w:pPr>
+      <w:r>
+        <w:rPr>
+          <w:b/>
+          <w:bCs/>
+          <w:color w:val="000000"/>
+        </w:rPr>
+        <w:t xml:space="preserve">Table </w:t>
+      </w:r>
+      <w:r>
+        <w:rPr>
+          <w:b/>
+          <w:bCs/>
+          <w:color w:val="000000"/>
+        </w:rPr>
+        <w:t>S</w:t>
+      </w:r>
+      <w:r>
+        <w:rPr>
+          <w:b/>
+          <w:bCs/>
+          <w:color w:val="000000"/>
+        </w:rPr>
+        <w:t xml:space="preserve">2. Statistics from genome assembly and binning. </w:t>
+      </w:r>
+      <w:r>
+        <w:rPr>
+          <w:color w:val="000000"/>
+        </w:rPr>
+        <w:t>Metagenomic samples were pooled by lake and layer to allow time-resolved binning. The time series in Lake Mendota spans 2008-2012, while the Trout Bog time series spans 2007-2009. The large amount of DNA assembled produced just under 200 high quality metagenome-assembled genomes.</w:t>
+      </w:r>
+    </w:p>
+    <w:p>
+      <w:pPr>
+        <w:spacing w:line="240" w:lineRule="auto"/>
+      </w:pPr>
+      <w:r>
+        <w:rPr>
+          <w:b/>
+          <w:bCs/>
+          <w:color w:val="000000"/>
+        </w:rPr>
+        <w:t xml:space="preserve">Table </w:t>
+      </w:r>
+      <w:r>
+        <w:rPr>
+          <w:b/>
+          <w:bCs/>
+          <w:color w:val="000000"/>
+        </w:rPr>
+        <w:t>S</w:t>
+      </w:r>
+      <w:r>
+        <w:rPr>
+          <w:b/>
+          <w:bCs/>
+          <w:color w:val="000000"/>
+        </w:rPr>
+        <w:t xml:space="preserve">3. P-values of marker gene distributions between sites. </w:t>
+      </w:r>
+      <w:r>
+        <w:rPr>
+          <w:color w:val="000000"/>
+        </w:rPr>
+        <w:t>A Wilcoxon rank sum test was used to non-parametrically test for significant differences in functional marker gene distributions between our study sites. P-values of less than 0.05 are considered significant.</w:t>
+      </w:r>
     </w:p>
     <w:p>
       <w:pPr>
@@ -3736,7 +4004,6 @@
         <w:rPr>
           <w:noProof/>
         </w:rPr>
-        <w:lastRenderedPageBreak/>
         <w:t xml:space="preserve">Butman D., Stackpoole S., Stets E., Mcdonald CP., Clow DW., Striegl RG. 2015. Aquatic carbon cycling in the conterminous United States and implications for terrestrial carbon accounting. </w:t>
       </w:r>
       <w:r>
@@ -3770,7 +4037,14 @@
         <w:rPr>
           <w:noProof/>
         </w:rPr>
-        <w:t>Cabello-yeves PJ., Ghai R., Mehrshad M., Picazo A., Camacho A., Rodriguez-valera F. 2017. Reconstruction of Diverse Verrucomicrobial Genomes from Metagenome Datasets of Freshwater Reservoirs. 8. DOI: 10.3389/fmicb.2017.02131.</w:t>
+        <w:t xml:space="preserve">Cabello-yeves PJ., Ghai R., Mehrshad M., Picazo A., Camacho A., Rodriguez-valera F. 2017. Reconstruction of Diverse Verrucomicrobial Genomes from Metagenome Datasets of </w:t>
+      </w:r>
+      <w:r>
+        <w:rPr>
+          <w:noProof/>
+        </w:rPr>
+        <w:lastRenderedPageBreak/>
+        <w:t>Freshwater Reservoirs. 8. DOI: 10.3389/fmicb.2017.02131.</w:t>
       </w:r>
     </w:p>
     <w:p>
@@ -4105,14 +4379,7 @@
         <w:rPr>
           <w:noProof/>
         </w:rPr>
-        <w:t xml:space="preserve">Hamilton JJ., Garcia SL., Brown BS., Oyserman BO., Moya-flores F., Bertilsson S. 2017. Metabolic Network Analysis and Metatranscriptomics Reveal Auxotrophies and Nutrient </w:t>
-      </w:r>
-      <w:r>
-        <w:rPr>
-          <w:noProof/>
-        </w:rPr>
-        <w:lastRenderedPageBreak/>
-        <w:t>Sources of the Cosmopolitan Freshwater Microbial Lineage acI. 2:1–13.</w:t>
+        <w:t>Hamilton JJ., Garcia SL., Brown BS., Oyserman BO., Moya-flores F., Bertilsson S. 2017. Metabolic Network Analysis and Metatranscriptomics Reveal Auxotrophies and Nutrient Sources of the Cosmopolitan Freshwater Microbial Lineage acI. 2:1–13.</w:t>
       </w:r>
     </w:p>
     <w:p>
@@ -4164,6 +4431,7 @@
         <w:rPr>
           <w:noProof/>
         </w:rPr>
+        <w:lastRenderedPageBreak/>
         <w:t xml:space="preserve">He S., Stevens SL., Chan L-K., Bertilsson S., Glavina Del Rio T., Tringe SG., Malmstrom RR., McMahon KD. 2017. Ecophysiology of Freshwater Verrucomicrobia Inferred from Metagenome-Assembled Genomes. </w:t>
       </w:r>
       <w:r>
@@ -4494,14 +4762,7 @@
         <w:rPr>
           <w:noProof/>
         </w:rPr>
-        <w:t xml:space="preserve">Latypova E., Yang S., Wang Y., Wang T., Chavkin TA., Hackett M., Schäfer H., Kalyuzhnaya MG. 2010. Genetics of the glutamate-mediated methylamine utilization pathway in the </w:t>
-      </w:r>
-      <w:r>
-        <w:rPr>
-          <w:noProof/>
-        </w:rPr>
-        <w:lastRenderedPageBreak/>
-        <w:t>facultative methylotrophic beta-proteobacterium Methyloversatilis universalis FAM5. 75:426–439. DOI: 10.1111/j.1365-2958.2009.06989.x.</w:t>
+        <w:t>Latypova E., Yang S., Wang Y., Wang T., Chavkin TA., Hackett M., Schäfer H., Kalyuzhnaya MG. 2010. Genetics of the glutamate-mediated methylamine utilization pathway in the facultative methylotrophic beta-proteobacterium Methyloversatilis universalis FAM5. 75:426–439. DOI: 10.1111/j.1365-2958.2009.06989.x.</w:t>
       </w:r>
     </w:p>
     <w:p>
@@ -4553,7 +4814,14 @@
         <w:rPr>
           <w:noProof/>
         </w:rPr>
-        <w:t xml:space="preserve">Linz AM., Crary BC., Shade A., Owens S., Gilbert JA., Knight R., McMahon KD. 2017. Bacterial Community Composition and Dynamics Spanning Five Years in Freshwater Bog Lakes. </w:t>
+        <w:t xml:space="preserve">Linz AM., Crary BC., Shade A., Owens S., Gilbert JA., Knight R., McMahon KD. 2017. </w:t>
+      </w:r>
+      <w:r>
+        <w:rPr>
+          <w:noProof/>
+        </w:rPr>
+        <w:lastRenderedPageBreak/>
+        <w:t xml:space="preserve">Bacterial Community Composition and Dynamics Spanning Five Years in Freshwater Bog Lakes. </w:t>
       </w:r>
       <w:r>
         <w:rPr>
@@ -4855,7 +5123,6 @@
         <w:rPr>
           <w:noProof/>
         </w:rPr>
-        <w:lastRenderedPageBreak/>
         <w:t xml:space="preserve">Peura S., Sinclair L., Bertilsson S., Eiler A. 2015. Metagenomic insights into strategies of aerobic and anaerobic carbon and nitrogen transformation in boreal lakes. </w:t>
       </w:r>
       <w:r>
@@ -4922,6 +5189,7 @@
         <w:rPr>
           <w:noProof/>
         </w:rPr>
+        <w:lastRenderedPageBreak/>
         <w:t xml:space="preserve">Price MN., Dehal PS., Arkin AP. 2010. FastTree 2 - Approximately maximum-likelihood trees for large alignments. </w:t>
       </w:r>
       <w:r>
@@ -5304,7 +5572,6 @@
         <w:rPr>
           <w:noProof/>
         </w:rPr>
-        <w:lastRenderedPageBreak/>
         <w:t xml:space="preserve">Wickham H. 2007. </w:t>
       </w:r>
       <w:r>
@@ -5371,6 +5638,7 @@
         <w:rPr>
           <w:noProof/>
         </w:rPr>
+        <w:lastRenderedPageBreak/>
         <w:t>Wilke CO. 2017. cowplot: Streamlined Plot Theme and Plot Annotations for “ggplot2.” R package.</w:t>
       </w:r>
     </w:p>
@@ -6520,6 +6788,17 @@
       <w:u w:val="single"/>
     </w:rPr>
   </w:style>
+  <w:style w:type="paragraph" w:styleId="NormalWeb">
+    <w:name w:val="Normal (Web)"/>
+    <w:basedOn w:val="Normal"/>
+    <w:uiPriority w:val="99"/>
+    <w:semiHidden/>
+    <w:unhideWhenUsed/>
+    <w:rsid w:val="00166966"/>
+    <w:pPr>
+      <w:spacing w:before="100" w:beforeAutospacing="1" w:after="100" w:afterAutospacing="1" w:line="240" w:lineRule="auto"/>
+    </w:pPr>
+  </w:style>
 </w:styles>
 </file>
 
@@ -6848,7 +7127,7 @@
 </file>
 
 <file path=customXml/itemProps1.xml><?xml version="1.0" encoding="utf-8"?>
-<ds:datastoreItem xmlns:ds="http://schemas.openxmlformats.org/officeDocument/2006/customXml" ds:itemID="{0C7A7C4C-36D4-4C80-9C77-55ED8C36D83D}">
+<ds:datastoreItem xmlns:ds="http://schemas.openxmlformats.org/officeDocument/2006/customXml" ds:itemID="{C3DAC132-8FB9-44E8-8E92-576267B21E5D}">
   <ds:schemaRefs>
     <ds:schemaRef ds:uri="http://schemas.openxmlformats.org/officeDocument/2006/bibliography"/>
   </ds:schemaRefs>

</xml_diff>

<commit_message>
Updated tag figure legend
</commit_message>
<xml_diff>
--- a/MAGs_Manuscript_2018-06-05/Main_text.docx
+++ b/MAGs_Manuscript_2018-06-05/Main_text.docx
@@ -1404,12 +1404,7 @@
         <w:t>score presence</w:t>
       </w:r>
       <w:r>
-        <w:t>, a pathway must have had at least 50% of the required enzymes encoded by genes in a MAG and</w:t>
-      </w:r>
-      <w:bookmarkStart w:id="0" w:name="_GoBack"/>
-      <w:bookmarkEnd w:id="0"/>
-      <w:r>
-        <w:t xml:space="preserve">, if there were steps unique to a pathway, at least one gene encoding a unique step.  Glycoside hydrolases were annotated using </w:t>
+        <w:t xml:space="preserve">, a pathway must have had at least 50% of the required enzymes encoded by genes in a MAG and, if there were steps unique to a pathway, at least one gene encoding a unique step.  Glycoside hydrolases were annotated using </w:t>
       </w:r>
       <w:proofErr w:type="spellStart"/>
       <w:r>
@@ -1672,8 +1667,8 @@
       <w:pPr>
         <w:pStyle w:val="Heading2"/>
       </w:pPr>
-      <w:bookmarkStart w:id="1" w:name="_wkxuqpnkgwuw" w:colFirst="0" w:colLast="0"/>
-      <w:bookmarkEnd w:id="1"/>
+      <w:bookmarkStart w:id="0" w:name="_wkxuqpnkgwuw" w:colFirst="0" w:colLast="0"/>
+      <w:bookmarkEnd w:id="0"/>
       <w:r>
         <w:t>Functional Marker Gene Analysis</w:t>
       </w:r>
@@ -1899,7 +1894,13 @@
         <w:t>Data S4</w:t>
       </w:r>
       <w:r>
-        <w:t xml:space="preserve">). Some phyla such as </w:t>
+        <w:t xml:space="preserve">). Some </w:t>
+      </w:r>
+      <w:r>
+        <w:t>taxa</w:t>
+      </w:r>
+      <w:r>
+        <w:t xml:space="preserve"> such as </w:t>
       </w:r>
       <w:proofErr w:type="spellStart"/>
       <w:r>
@@ -1915,7 +1916,18 @@
       </w:r>
       <w:proofErr w:type="spellEnd"/>
       <w:r>
-        <w:t xml:space="preserve">, and </w:t>
+        <w:t xml:space="preserve">, </w:t>
+      </w:r>
+      <w:proofErr w:type="spellStart"/>
+      <w:r>
+        <w:t>Epsilonproteobacteria</w:t>
+      </w:r>
+      <w:proofErr w:type="spellEnd"/>
+      <w:r>
+        <w:t xml:space="preserve">, </w:t>
+      </w:r>
+      <w:r>
+        <w:t xml:space="preserve">and </w:t>
       </w:r>
       <w:proofErr w:type="spellStart"/>
       <w:r>
@@ -1931,7 +1943,13 @@
       </w:r>
       <w:proofErr w:type="spellEnd"/>
       <w:r>
-        <w:t xml:space="preserve"> appeared overrepresented by MAG coverage compared to 16S rRNA gene counts, while Proteobacteria appeared to comprise more of the community by 16S than by MAG coverage. These discrepancies could be explained by bias in the 16S primer sets </w:t>
+        <w:t xml:space="preserve"> appeared overrepresented by MAG coverage compared to 16S rRNA gene counts, while Proteobacteria</w:t>
+      </w:r>
+      <w:r>
+        <w:t>l groups</w:t>
+      </w:r>
+      <w:r>
+        <w:t xml:space="preserve"> appeared to comprise more of the community by 16S than by MAG coverage. These discrepancies could be explained by bias in the 16S primer sets </w:t>
       </w:r>
       <w:r>
         <w:fldChar w:fldCharType="begin" w:fldLock="1"/>
@@ -1973,15 +1991,21 @@
         <w:fldChar w:fldCharType="end"/>
       </w:r>
       <w:r>
-        <w:t xml:space="preserve">. Detecting similar phyla using both methods suggest that our MAG datasets are representative of their communities. </w:t>
+        <w:t>. Detecting similar phyla using both methods suggest</w:t>
+      </w:r>
+      <w:r>
+        <w:t>s</w:t>
+      </w:r>
+      <w:r>
+        <w:t xml:space="preserve"> that our MAG datasets are representative of their communities. </w:t>
       </w:r>
     </w:p>
     <w:p>
       <w:pPr>
         <w:pStyle w:val="Heading2"/>
       </w:pPr>
-      <w:bookmarkStart w:id="2" w:name="_se2pvlkacpgg" w:colFirst="0" w:colLast="0"/>
-      <w:bookmarkEnd w:id="2"/>
+      <w:bookmarkStart w:id="1" w:name="_se2pvlkacpgg" w:colFirst="0" w:colLast="0"/>
+      <w:bookmarkEnd w:id="1"/>
       <w:r>
         <w:t>Nitrogen Cycling</w:t>
       </w:r>
@@ -2296,8 +2320,8 @@
       <w:pPr>
         <w:pStyle w:val="Heading2"/>
       </w:pPr>
-      <w:bookmarkStart w:id="3" w:name="_3syggjfxgu8a" w:colFirst="0" w:colLast="0"/>
-      <w:bookmarkEnd w:id="3"/>
+      <w:bookmarkStart w:id="2" w:name="_3syggjfxgu8a" w:colFirst="0" w:colLast="0"/>
+      <w:bookmarkEnd w:id="2"/>
       <w:r>
         <w:lastRenderedPageBreak/>
         <w:t>Sulfur Cycling</w:t>
@@ -2999,8 +3023,8 @@
       <w:pPr>
         <w:pStyle w:val="Heading2"/>
       </w:pPr>
-      <w:bookmarkStart w:id="4" w:name="_p43k2jqbpxeg" w:colFirst="0" w:colLast="0"/>
-      <w:bookmarkEnd w:id="4"/>
+      <w:bookmarkStart w:id="3" w:name="_p43k2jqbpxeg" w:colFirst="0" w:colLast="0"/>
+      <w:bookmarkEnd w:id="3"/>
       <w:r>
         <w:t>Complex Carbon Degradation</w:t>
       </w:r>
@@ -3790,8 +3814,8 @@
       <w:pPr>
         <w:pStyle w:val="Heading2"/>
       </w:pPr>
-      <w:bookmarkStart w:id="5" w:name="_i04nm0pk38zw" w:colFirst="0" w:colLast="0"/>
-      <w:bookmarkEnd w:id="5"/>
+      <w:bookmarkStart w:id="4" w:name="_i04nm0pk38zw" w:colFirst="0" w:colLast="0"/>
+      <w:bookmarkEnd w:id="4"/>
       <w:r>
         <w:t>MAGs over Time</w:t>
       </w:r>
@@ -3873,8 +3897,8 @@
       <w:pPr>
         <w:pStyle w:val="Heading2"/>
       </w:pPr>
-      <w:bookmarkStart w:id="6" w:name="_gjdgxs" w:colFirst="0" w:colLast="0"/>
-      <w:bookmarkEnd w:id="6"/>
+      <w:bookmarkStart w:id="5" w:name="_gjdgxs" w:colFirst="0" w:colLast="0"/>
+      <w:bookmarkEnd w:id="5"/>
       <w:r>
         <w:t>Conclusions</w:t>
       </w:r>
@@ -3925,8 +3949,8 @@
       <w:pPr>
         <w:pStyle w:val="Heading3"/>
       </w:pPr>
-      <w:bookmarkStart w:id="7" w:name="_m6606topfmb" w:colFirst="0" w:colLast="0"/>
-      <w:bookmarkEnd w:id="7"/>
+      <w:bookmarkStart w:id="6" w:name="_m6606topfmb" w:colFirst="0" w:colLast="0"/>
+      <w:bookmarkEnd w:id="6"/>
       <w:r>
         <w:t>Acknowledgments</w:t>
       </w:r>
@@ -3985,8 +4009,8 @@
       <w:pPr>
         <w:pStyle w:val="Heading1"/>
       </w:pPr>
-      <w:bookmarkStart w:id="8" w:name="_10g0eg7e0hhu" w:colFirst="0" w:colLast="0"/>
-      <w:bookmarkEnd w:id="8"/>
+      <w:bookmarkStart w:id="7" w:name="_10g0eg7e0hhu" w:colFirst="0" w:colLast="0"/>
+      <w:bookmarkEnd w:id="7"/>
       <w:r>
         <w:t>Figure and Table Legends</w:t>
       </w:r>
@@ -4136,80 +4160,42 @@
         <w:t xml:space="preserve">Numbers above bars indicating abundances greater than the limit of the y-axis. </w:t>
       </w:r>
       <w:r>
-        <w:rPr>
-          <w:color w:val="000000"/>
-        </w:rPr>
-        <w:t xml:space="preserve">Although proportions vary, similar taxonomic groups are observed using both approaches - phyla such as </w:t>
-      </w:r>
-      <w:proofErr w:type="spellStart"/>
-      <w:r>
-        <w:rPr>
-          <w:color w:val="000000"/>
-        </w:rPr>
-        <w:t>Acidobacteria</w:t>
-      </w:r>
-      <w:proofErr w:type="spellEnd"/>
-      <w:r>
-        <w:rPr>
-          <w:color w:val="000000"/>
-        </w:rPr>
-        <w:t xml:space="preserve"> and </w:t>
-      </w:r>
-      <w:proofErr w:type="spellStart"/>
-      <w:r>
-        <w:rPr>
-          <w:color w:val="000000"/>
-        </w:rPr>
-        <w:t>Chlorobi</w:t>
-      </w:r>
-      <w:proofErr w:type="spellEnd"/>
-      <w:r>
-        <w:rPr>
-          <w:color w:val="000000"/>
-        </w:rPr>
-        <w:t xml:space="preserve"> are found in Trout Bog but not Mendota, while </w:t>
-      </w:r>
-      <w:proofErr w:type="spellStart"/>
-      <w:r>
-        <w:rPr>
-          <w:color w:val="000000"/>
-        </w:rPr>
-        <w:t>Planctomyces</w:t>
-      </w:r>
-      <w:proofErr w:type="spellEnd"/>
-      <w:r>
-        <w:rPr>
-          <w:color w:val="000000"/>
-        </w:rPr>
-        <w:t xml:space="preserve"> was found only in Lake Mendota. Cyanobacteria, Firmicutes, and the eukaryotic algae </w:t>
-      </w:r>
-      <w:proofErr w:type="spellStart"/>
-      <w:r>
-        <w:rPr>
-          <w:color w:val="000000"/>
-        </w:rPr>
-        <w:t>Cryptophyta</w:t>
-      </w:r>
-      <w:proofErr w:type="spellEnd"/>
-      <w:r>
-        <w:rPr>
-          <w:color w:val="000000"/>
-        </w:rPr>
-        <w:t xml:space="preserve"> and </w:t>
-      </w:r>
-      <w:proofErr w:type="spellStart"/>
-      <w:r>
-        <w:rPr>
-          <w:color w:val="000000"/>
-        </w:rPr>
-        <w:t>Heterokonta</w:t>
-      </w:r>
-      <w:proofErr w:type="spellEnd"/>
-      <w:r>
-        <w:rPr>
-          <w:color w:val="000000"/>
-        </w:rPr>
-        <w:t xml:space="preserve"> were detected in Trout Bog using the 16S sequences, but no MAGs from these phyla were recovered from this lake. These differences are likely due to a combination of primer and assembly biases. However, similar phyla were detected using both methods, suggesting that our MAG datasets are relatively representative of their communities.</w:t>
+        <w:t>The 16S V6-V8 region was targeted in Trout Bog, while the V4 region was targeted in Lake Mendota.</w:t>
+      </w:r>
+      <w:r>
+        <w:t xml:space="preserve"> </w:t>
+      </w:r>
+      <w:r>
+        <w:rPr>
+          <w:color w:val="000000"/>
+        </w:rPr>
+        <w:t xml:space="preserve">Proteobacteria was split into classes due to the high diversity of this phylum. </w:t>
+      </w:r>
+      <w:r>
+        <w:rPr>
+          <w:color w:val="000000"/>
+        </w:rPr>
+        <w:t xml:space="preserve">Although proportions vary, similar taxonomic groups are observed using both approaches. </w:t>
+      </w:r>
+      <w:r>
+        <w:rPr>
+          <w:color w:val="000000"/>
+        </w:rPr>
+        <w:t>D</w:t>
+      </w:r>
+      <w:r>
+        <w:rPr>
+          <w:color w:val="000000"/>
+        </w:rPr>
+        <w:t>ifferences are likely due to a combination of primer and assembly biases. However, similar phyla were detected using both methods, suggesting that our MAG datasets</w:t>
+      </w:r>
+      <w:bookmarkStart w:id="8" w:name="_GoBack"/>
+      <w:bookmarkEnd w:id="8"/>
+      <w:r>
+        <w:rPr>
+          <w:color w:val="000000"/>
+        </w:rPr>
+        <w:t xml:space="preserve"> are representative of their communities.</w:t>
       </w:r>
     </w:p>
     <w:p>
@@ -4235,6 +4221,18 @@
         </w:rPr>
         <w:t>Metabolic pathways were predicted for all MAGs based on their gene content. At least 50% of enzymes in a pathway must have been encoded in the genome for a pathway to be considered present, as well as encoding enzymes unique to or required for a pathway. Putative pathway presence was aggregated by lake and phylum. This analysis can link potential functions identified in the metagenomes to taxonomic groups that may perform those functions. For example, MAGs with putative pathways for carbon fixation also likely fix nitrogen in both lakes. Similar, putative degradation pathways for rhamnose, fucose, and galactose were frequently encoded in the same MAGs.</w:t>
       </w:r>
+      <w:r>
+        <w:rPr>
+          <w:color w:val="000000"/>
+        </w:rPr>
+        <w:t xml:space="preserve"> </w:t>
+      </w:r>
+      <w:r>
+        <w:rPr>
+          <w:color w:val="000000"/>
+        </w:rPr>
+        <w:t>Proteobacteria was split into classes due to the high diversity of this phylum.</w:t>
+      </w:r>
     </w:p>
     <w:p>
       <w:pPr>
@@ -4352,6 +4350,18 @@
           <w:color w:val="000000"/>
         </w:rPr>
         <w:t xml:space="preserve"> contained more genes annotated as GH74.</w:t>
+      </w:r>
+      <w:r>
+        <w:rPr>
+          <w:color w:val="000000"/>
+        </w:rPr>
+        <w:t xml:space="preserve"> </w:t>
+      </w:r>
+      <w:r>
+        <w:rPr>
+          <w:color w:val="000000"/>
+        </w:rPr>
+        <w:t>Proteobacteria was split into classes due to the high diversity of this phylum.</w:t>
       </w:r>
     </w:p>
     <w:p>
@@ -8372,7 +8382,7 @@
 </file>
 
 <file path=customXml/itemProps1.xml><?xml version="1.0" encoding="utf-8"?>
-<ds:datastoreItem xmlns:ds="http://schemas.openxmlformats.org/officeDocument/2006/customXml" ds:itemID="{89929F6F-1B06-4BC2-A81F-393EC18415D6}">
+<ds:datastoreItem xmlns:ds="http://schemas.openxmlformats.org/officeDocument/2006/customXml" ds:itemID="{415A1F0D-4110-4E17-8FD3-2D510E1E80F3}">
   <ds:schemaRefs>
     <ds:schemaRef ds:uri="http://schemas.openxmlformats.org/officeDocument/2006/bibliography"/>
   </ds:schemaRefs>

</xml_diff>

<commit_message>
Testing something in README; fixed typo in title of manuscript >(
</commit_message>
<xml_diff>
--- a/MAGs_Manuscript_2018-06-05/Main_text.docx
+++ b/MAGs_Manuscript_2018-06-05/Main_text.docx
@@ -16,6 +16,11 @@
       <w:r>
         <w:t xml:space="preserve">carbon </w:t>
       </w:r>
+      <w:r>
+        <w:t xml:space="preserve">and </w:t>
+      </w:r>
+      <w:bookmarkStart w:id="0" w:name="_GoBack"/>
+      <w:bookmarkEnd w:id="0"/>
       <w:r>
         <w:t>nutrient cycles revealed through time series metagenomics</w:t>
       </w:r>
@@ -268,12 +273,7 @@
         <w:t>Connections</w:t>
       </w:r>
       <w:r>
-        <w:t xml:space="preserve"> between freshwater nutrient c</w:t>
-      </w:r>
-      <w:bookmarkStart w:id="0" w:name="_GoBack"/>
-      <w:bookmarkEnd w:id="0"/>
-      <w:r>
-        <w:t>ycles</w:t>
+        <w:t xml:space="preserve"> between freshwater nutrient cycles</w:t>
       </w:r>
     </w:p>
     <w:p/>
@@ -11828,7 +11828,7 @@
 </file>
 
 <file path=customXml/itemProps1.xml><?xml version="1.0" encoding="utf-8"?>
-<ds:datastoreItem xmlns:ds="http://schemas.openxmlformats.org/officeDocument/2006/customXml" ds:itemID="{7A3814B7-C7CD-4E94-8B83-E4F98602426F}">
+<ds:datastoreItem xmlns:ds="http://schemas.openxmlformats.org/officeDocument/2006/customXml" ds:itemID="{827F1EF1-18D6-45CB-AA92-B13EE629E2C8}">
   <ds:schemaRefs>
     <ds:schemaRef ds:uri="http://schemas.openxmlformats.org/officeDocument/2006/bibliography"/>
   </ds:schemaRefs>

</xml_diff>

<commit_message>
Changed author list, updated Code section of README
</commit_message>
<xml_diff>
--- a/MAGs_Manuscript_2018-06-05/Main_text.docx
+++ b/MAGs_Manuscript_2018-06-05/Main_text.docx
@@ -19,189 +19,180 @@
       <w:r>
         <w:t xml:space="preserve">and </w:t>
       </w:r>
+      <w:r>
+        <w:t>nutrient cycles revealed through time series metagenomics</w:t>
+      </w:r>
+    </w:p>
+    <w:p>
+      <w:r>
+        <w:t>Alexandra M. Linz</w:t>
+      </w:r>
+      <w:r>
+        <w:rPr>
+          <w:vertAlign w:val="superscript"/>
+        </w:rPr>
+        <w:t>1</w:t>
+      </w:r>
+      <w:r>
+        <w:rPr>
+          <w:vertAlign w:val="superscript"/>
+        </w:rPr>
+        <w:t>*</w:t>
+      </w:r>
+      <w:r>
+        <w:t xml:space="preserve">, </w:t>
+      </w:r>
+      <w:proofErr w:type="spellStart"/>
+      <w:r>
+        <w:t>Shaomei</w:t>
+      </w:r>
+      <w:proofErr w:type="spellEnd"/>
+      <w:r>
+        <w:t xml:space="preserve"> He</w:t>
+      </w:r>
+      <w:r>
+        <w:rPr>
+          <w:vertAlign w:val="superscript"/>
+        </w:rPr>
+        <w:t>1</w:t>
+      </w:r>
+      <w:r>
+        <w:t>, Sarah</w:t>
+      </w:r>
+      <w:r>
+        <w:t xml:space="preserve"> L. R.</w:t>
+      </w:r>
+      <w:r>
+        <w:t xml:space="preserve"> Stevens</w:t>
+      </w:r>
+      <w:r>
+        <w:rPr>
+          <w:vertAlign w:val="superscript"/>
+        </w:rPr>
+        <w:t>1</w:t>
+      </w:r>
+      <w:r>
+        <w:t>, Karthik Anantharaman</w:t>
+      </w:r>
+      <w:r>
+        <w:rPr>
+          <w:vertAlign w:val="superscript"/>
+        </w:rPr>
+        <w:t>1</w:t>
+      </w:r>
+      <w:r>
+        <w:t>, Robin R. Rohwer</w:t>
+      </w:r>
+      <w:r>
+        <w:rPr>
+          <w:vertAlign w:val="superscript"/>
+        </w:rPr>
+        <w:t>2</w:t>
+      </w:r>
+      <w:r>
+        <w:t>, Rex R. Malmstrom</w:t>
+      </w:r>
+      <w:r>
+        <w:rPr>
+          <w:vertAlign w:val="superscript"/>
+        </w:rPr>
+        <w:t>3</w:t>
+      </w:r>
+      <w:r>
+        <w:t>, Stefan Bertilsso</w:t>
+      </w:r>
+      <w:r>
+        <w:t>n</w:t>
+      </w:r>
+      <w:r>
+        <w:rPr>
+          <w:vertAlign w:val="superscript"/>
+        </w:rPr>
+        <w:t>4</w:t>
+      </w:r>
+      <w:r>
+        <w:t>, Katherine D. McMahon</w:t>
+      </w:r>
+      <w:r>
+        <w:rPr>
+          <w:vertAlign w:val="superscript"/>
+        </w:rPr>
+        <w:t>1,</w:t>
+      </w:r>
+      <w:r>
+        <w:rPr>
+          <w:vertAlign w:val="superscript"/>
+        </w:rPr>
+        <w:t>5</w:t>
+      </w:r>
+    </w:p>
+    <w:p>
+      <w:pPr>
+        <w:rPr>
+          <w:vertAlign w:val="superscript"/>
+        </w:rPr>
+      </w:pPr>
+      <w:r>
+        <w:rPr>
+          <w:vertAlign w:val="superscript"/>
+        </w:rPr>
+        <w:t>1</w:t>
+      </w:r>
+      <w:r>
+        <w:t xml:space="preserve">Department of Bacteriology, University of Wisconsin–Madison, </w:t>
+      </w:r>
+      <w:r>
+        <w:rPr>
+          <w:vertAlign w:val="superscript"/>
+        </w:rPr>
+        <w:t>2</w:t>
+      </w:r>
+      <w:r>
+        <w:t>University of Wisconsin-Madison Environmental Chem</w:t>
+      </w:r>
       <w:bookmarkStart w:id="0" w:name="_GoBack"/>
       <w:bookmarkEnd w:id="0"/>
       <w:r>
-        <w:t>nutrient cycles revealed through time series metagenomics</w:t>
-      </w:r>
-    </w:p>
-    <w:p>
-      <w:r>
-        <w:t>Alexandra M. Linz</w:t>
+        <w:t xml:space="preserve">istry and Technology Program, </w:t>
       </w:r>
       <w:r>
         <w:rPr>
           <w:vertAlign w:val="superscript"/>
         </w:rPr>
-        <w:t>1</w:t>
+        <w:t>3</w:t>
+      </w:r>
+      <w:r>
+        <w:t xml:space="preserve">Department of Energy Joint Genome Institute, </w:t>
       </w:r>
       <w:r>
         <w:rPr>
           <w:vertAlign w:val="superscript"/>
         </w:rPr>
-        <w:t>*</w:t>
+        <w:t>4</w:t>
+      </w:r>
+      <w:r>
+        <w:t>Department of Ecology and Genetics, Limnology and Science for Life Laboratory</w:t>
+      </w:r>
+      <w:r>
+        <w:t>, Uppsala Universi</w:t>
+      </w:r>
+      <w:r>
+        <w:t>ty</w:t>
       </w:r>
       <w:r>
         <w:t xml:space="preserve">, </w:t>
       </w:r>
-      <w:proofErr w:type="spellStart"/>
-      <w:r>
-        <w:t>Shaomei</w:t>
-      </w:r>
-      <w:proofErr w:type="spellEnd"/>
-      <w:r>
-        <w:t xml:space="preserve"> He</w:t>
-      </w:r>
       <w:r>
         <w:rPr>
           <w:vertAlign w:val="superscript"/>
         </w:rPr>
-        <w:t>1</w:t>
-      </w:r>
-      <w:r>
-        <w:t>, Sarah</w:t>
-      </w:r>
-      <w:r>
-        <w:t xml:space="preserve"> L. R.</w:t>
-      </w:r>
-      <w:r>
-        <w:t xml:space="preserve"> Stevens</w:t>
-      </w:r>
-      <w:r>
-        <w:rPr>
-          <w:vertAlign w:val="superscript"/>
-        </w:rPr>
-        <w:t>1</w:t>
-      </w:r>
-      <w:r>
-        <w:t>, Karthik Anantharaman</w:t>
-      </w:r>
-      <w:r>
-        <w:rPr>
-          <w:vertAlign w:val="superscript"/>
-        </w:rPr>
-        <w:t>1</w:t>
-      </w:r>
-      <w:r>
-        <w:t>, Joshua J. Hamilton</w:t>
-      </w:r>
-      <w:r>
-        <w:rPr>
-          <w:vertAlign w:val="superscript"/>
-        </w:rPr>
-        <w:t>2</w:t>
-      </w:r>
-      <w:r>
-        <w:t>, Robin R. Rohwer</w:t>
-      </w:r>
-      <w:r>
-        <w:rPr>
-          <w:vertAlign w:val="superscript"/>
-        </w:rPr>
-        <w:t>4</w:t>
-      </w:r>
-      <w:r>
-        <w:t>, Rex R. Malmstrom</w:t>
-      </w:r>
-      <w:r>
-        <w:rPr>
-          <w:vertAlign w:val="superscript"/>
-        </w:rPr>
         <w:t>5</w:t>
       </w:r>
       <w:r>
-        <w:t>, Stefan Bertilsson</w:t>
-      </w:r>
-      <w:r>
-        <w:rPr>
-          <w:vertAlign w:val="superscript"/>
-        </w:rPr>
-        <w:t>6</w:t>
-      </w:r>
-      <w:r>
-        <w:t>, Katherine D. McMahon</w:t>
-      </w:r>
-      <w:r>
-        <w:rPr>
-          <w:vertAlign w:val="superscript"/>
-        </w:rPr>
-        <w:t>1,3</w:t>
-      </w:r>
-    </w:p>
-    <w:p>
-      <w:pPr>
-        <w:rPr>
-          <w:vertAlign w:val="superscript"/>
-        </w:rPr>
-      </w:pPr>
-      <w:r>
-        <w:rPr>
-          <w:vertAlign w:val="superscript"/>
-        </w:rPr>
-        <w:t>1</w:t>
-      </w:r>
-      <w:r>
-        <w:t xml:space="preserve">Department of Bacteriology, University of Wisconsin–Madison, </w:t>
-      </w:r>
-      <w:r>
-        <w:rPr>
-          <w:vertAlign w:val="superscript"/>
-        </w:rPr>
-        <w:t>2</w:t>
-      </w:r>
-      <w:r>
-        <w:t xml:space="preserve">Department of Biochemistry, University of Wisconsin–Madison, </w:t>
-      </w:r>
-      <w:r>
-        <w:rPr>
-          <w:vertAlign w:val="superscript"/>
-        </w:rPr>
-        <w:t>3</w:t>
-      </w:r>
-      <w:r>
-        <w:t>Department of Civil and Environmental Engineering, University of Wisconsi</w:t>
-      </w:r>
-      <w:r>
-        <w:t>n</w:t>
-      </w:r>
-      <w:r>
-        <w:t>–Madison</w:t>
-      </w:r>
-      <w:r>
-        <w:t xml:space="preserve">, </w:t>
-      </w:r>
-      <w:r>
-        <w:rPr>
-          <w:vertAlign w:val="superscript"/>
-        </w:rPr>
-        <w:t>4</w:t>
-      </w:r>
-      <w:r>
-        <w:t xml:space="preserve">University of Wisconsin-Madison Environmental Chemistry and Technology Program, </w:t>
-      </w:r>
-      <w:r>
-        <w:rPr>
-          <w:vertAlign w:val="superscript"/>
-        </w:rPr>
-        <w:t>5</w:t>
-      </w:r>
-      <w:r>
-        <w:t xml:space="preserve">Department of Energy Joint Genome Institute, </w:t>
-      </w:r>
-      <w:r>
-        <w:rPr>
-          <w:vertAlign w:val="superscript"/>
-        </w:rPr>
-        <w:t>6</w:t>
-      </w:r>
-      <w:r>
-        <w:t>Department of Ecology and Genetics, Limnology and Science for Life Laboratory</w:t>
-      </w:r>
-      <w:r>
-        <w:t>, Uppsala Universi</w:t>
-      </w:r>
-      <w:r>
-        <w:t>ty</w:t>
+        <w:t>Department of Civil and Environmental Engineering, University of Wisconsin–Madison</w:t>
+      </w:r>
+      <w:r>
+        <w:t>,</w:t>
       </w:r>
     </w:p>
     <w:p>
@@ -11828,7 +11819,7 @@
 </file>
 
 <file path=customXml/itemProps1.xml><?xml version="1.0" encoding="utf-8"?>
-<ds:datastoreItem xmlns:ds="http://schemas.openxmlformats.org/officeDocument/2006/customXml" ds:itemID="{827F1EF1-18D6-45CB-AA92-B13EE629E2C8}">
+<ds:datastoreItem xmlns:ds="http://schemas.openxmlformats.org/officeDocument/2006/customXml" ds:itemID="{77570112-4B3F-4C9D-97A6-1C7CAECDDF72}">
   <ds:schemaRefs>
     <ds:schemaRef ds:uri="http://schemas.openxmlformats.org/officeDocument/2006/bibliography"/>
   </ds:schemaRefs>

</xml_diff>

<commit_message>
Minor edits intro and methods of manuscript after meeting with Trina this week
</commit_message>
<xml_diff>
--- a/MAGs_Manuscript_2018-06-05/Main_text.docx
+++ b/MAGs_Manuscript_2018-06-05/Main_text.docx
@@ -1,6 +1,6 @@
 
 <file path=word/document.xml><?xml version="1.0" encoding="utf-8"?>
-<w:document xmlns:wpc="http://schemas.microsoft.com/office/word/2010/wordprocessingCanvas" xmlns:cx="http://schemas.microsoft.com/office/drawing/2014/chartex" xmlns:cx1="http://schemas.microsoft.com/office/drawing/2015/9/8/chartex" xmlns:cx2="http://schemas.microsoft.com/office/drawing/2015/10/21/chartex" xmlns:cx3="http://schemas.microsoft.com/office/drawing/2016/5/9/chartex" xmlns:cx4="http://schemas.microsoft.com/office/drawing/2016/5/10/chartex" xmlns:cx5="http://schemas.microsoft.com/office/drawing/2016/5/11/chartex" xmlns:cx6="http://schemas.microsoft.com/office/drawing/2016/5/12/chartex" xmlns:cx7="http://schemas.microsoft.com/office/drawing/2016/5/13/chartex" xmlns:cx8="http://schemas.microsoft.com/office/drawing/2016/5/14/chartex" xmlns:mc="http://schemas.openxmlformats.org/markup-compatibility/2006" xmlns:aink="http://schemas.microsoft.com/office/drawing/2016/ink" xmlns:am3d="http://schemas.microsoft.com/office/drawing/2017/model3d" xmlns:o="urn:schemas-microsoft-com:office:office" xmlns:r="http://schemas.openxmlformats.org/officeDocument/2006/relationships" xmlns:m="http://schemas.openxmlformats.org/officeDocument/2006/math" xmlns:v="urn:schemas-microsoft-com:vml" xmlns:wp14="http://schemas.microsoft.com/office/word/2010/wordprocessingDrawing" xmlns:wp="http://schemas.openxmlformats.org/drawingml/2006/wordprocessingDrawing" xmlns:w10="urn:schemas-microsoft-com:office:word" xmlns:w="http://schemas.openxmlformats.org/wordprocessingml/2006/main" xmlns:w14="http://schemas.microsoft.com/office/word/2010/wordml" xmlns:w15="http://schemas.microsoft.com/office/word/2012/wordml" xmlns:w16cid="http://schemas.microsoft.com/office/word/2016/wordml/cid" xmlns:w16se="http://schemas.microsoft.com/office/word/2015/wordml/symex" xmlns:wpg="http://schemas.microsoft.com/office/word/2010/wordprocessingGroup" xmlns:wpi="http://schemas.microsoft.com/office/word/2010/wordprocessingInk" xmlns:wne="http://schemas.microsoft.com/office/word/2006/wordml" xmlns:wps="http://schemas.microsoft.com/office/word/2010/wordprocessingShape" mc:Ignorable="w14 w15 w16se w16cid wp14">
+<w:document xmlns:wpc="http://schemas.microsoft.com/office/word/2010/wordprocessingCanvas" xmlns:mc="http://schemas.openxmlformats.org/markup-compatibility/2006" xmlns:o="urn:schemas-microsoft-com:office:office" xmlns:r="http://schemas.openxmlformats.org/officeDocument/2006/relationships" xmlns:m="http://schemas.openxmlformats.org/officeDocument/2006/math" xmlns:v="urn:schemas-microsoft-com:vml" xmlns:wp14="http://schemas.microsoft.com/office/word/2010/wordprocessingDrawing" xmlns:wp="http://schemas.openxmlformats.org/drawingml/2006/wordprocessingDrawing" xmlns:w10="urn:schemas-microsoft-com:office:word" xmlns:w="http://schemas.openxmlformats.org/wordprocessingml/2006/main" xmlns:w14="http://schemas.microsoft.com/office/word/2010/wordml" xmlns:w15="http://schemas.microsoft.com/office/word/2012/wordml" xmlns:wpg="http://schemas.microsoft.com/office/word/2010/wordprocessingGroup" xmlns:wpi="http://schemas.microsoft.com/office/word/2010/wordprocessingInk" xmlns:wne="http://schemas.microsoft.com/office/word/2006/wordml" xmlns:wps="http://schemas.microsoft.com/office/word/2010/wordprocessingShape" mc:Ignorable="w14 w15 wp14">
   <w:body>
     <w:p>
       <w:pPr>
@@ -20,7 +20,10 @@
         <w:t xml:space="preserve">and </w:t>
       </w:r>
       <w:r>
-        <w:t>nutrient cycles revealed through time series metagenomics</w:t>
+        <w:t xml:space="preserve">nutrient cycles revealed </w:t>
+      </w:r>
+      <w:r>
+        <w:t>through reconstructed community genomes</w:t>
       </w:r>
     </w:p>
     <w:p>
@@ -148,12 +151,7 @@
         <w:t>2</w:t>
       </w:r>
       <w:r>
-        <w:t>University of Wisconsin-Madison Environmental Chem</w:t>
-      </w:r>
-      <w:bookmarkStart w:id="0" w:name="_GoBack"/>
-      <w:bookmarkEnd w:id="0"/>
-      <w:r>
-        <w:t xml:space="preserve">istry and Technology Program, </w:t>
+        <w:t xml:space="preserve">University of Wisconsin-Madison Environmental Chemistry and Technology Program, </w:t>
       </w:r>
       <w:r>
         <w:rPr>
@@ -235,7 +233,7 @@
         <w:t>Abstract word count: 2</w:t>
       </w:r>
       <w:r>
-        <w:t>35</w:t>
+        <w:t>37</w:t>
       </w:r>
     </w:p>
     <w:p>
@@ -421,7 +419,13 @@
         <w:t xml:space="preserve"> in </w:t>
       </w:r>
       <w:r>
-        <w:t xml:space="preserve">Cyanobacteria </w:t>
+        <w:rPr>
+          <w:i/>
+        </w:rPr>
+        <w:t>Cyanobacteria</w:t>
+      </w:r>
+      <w:r>
+        <w:t xml:space="preserve"> </w:t>
       </w:r>
       <w:r>
         <w:t>MAGs</w:t>
@@ -431,6 +435,9 @@
       </w:r>
       <w:proofErr w:type="spellStart"/>
       <w:r>
+        <w:rPr>
+          <w:i/>
+        </w:rPr>
         <w:t>Chlorobiales</w:t>
       </w:r>
       <w:proofErr w:type="spellEnd"/>
@@ -438,7 +445,16 @@
         <w:t xml:space="preserve"> MAGs</w:t>
       </w:r>
       <w:r>
-        <w:t xml:space="preserve"> in Trout Bog. Cyanobacteria </w:t>
+        <w:t xml:space="preserve"> in Trout Bog. </w:t>
+      </w:r>
+      <w:r>
+        <w:rPr>
+          <w:i/>
+        </w:rPr>
+        <w:t>Cyanobacteria</w:t>
+      </w:r>
+      <w:r>
+        <w:t xml:space="preserve"> </w:t>
       </w:r>
       <w:r>
         <w:t xml:space="preserve">MAGs </w:t>
@@ -489,7 +505,13 @@
         <w:t>, enabling</w:t>
       </w:r>
       <w:r>
-        <w:t xml:space="preserve"> a more detailed understanding of freshwater microbial nutrient cycling.</w:t>
+        <w:t xml:space="preserve"> a more detailed understanding of freshwater microbial </w:t>
+      </w:r>
+      <w:r>
+        <w:t xml:space="preserve">carbon and </w:t>
+      </w:r>
+      <w:r>
+        <w:t>nutrient cycling.</w:t>
       </w:r>
     </w:p>
     <w:p>
@@ -936,19 +958,7 @@
         <w:t xml:space="preserve">Previously, we used time series metagenomics to assemble nearly 200 </w:t>
       </w:r>
       <w:r>
-        <w:t xml:space="preserve">medium to </w:t>
-      </w:r>
-      <w:r>
-        <w:t>high</w:t>
-      </w:r>
-      <w:r>
-        <w:t xml:space="preserve"> </w:t>
-      </w:r>
-      <w:r>
-        <w:t>quality</w:t>
-      </w:r>
-      <w:r>
-        <w:t xml:space="preserve"> metagenome-assembled genomes</w:t>
+        <w:t>metagenome-assembled genomes</w:t>
       </w:r>
       <w:r>
         <w:t xml:space="preserve"> </w:t>
@@ -1010,14 +1020,14 @@
         <w:t>h</w:t>
       </w:r>
       <w:r>
-        <w:t xml:space="preserve">ese </w:t>
+        <w:t>ese MAGs were</w:t>
+      </w:r>
+      <w:r>
+        <w:t xml:space="preserve"> used to </w:t>
       </w:r>
       <w:r>
         <w:lastRenderedPageBreak/>
-        <w:t>MAGs were</w:t>
-      </w:r>
-      <w:r>
-        <w:t xml:space="preserve"> used to study genome</w:t>
+        <w:t>study genome</w:t>
       </w:r>
       <w:r>
         <w:t>-wide diversity</w:t>
@@ -1047,7 +1057,18 @@
         <w:fldChar w:fldCharType="end"/>
       </w:r>
       <w:r>
-        <w:t xml:space="preserve">, to build metabolic networks of the ubiquitous freshwater Actinobacteria </w:t>
+        <w:t xml:space="preserve">, to build metabolic networks of the ubiquitous freshwater </w:t>
+      </w:r>
+      <w:proofErr w:type="spellStart"/>
+      <w:r>
+        <w:rPr>
+          <w:i/>
+        </w:rPr>
+        <w:t>Actinobacteria</w:t>
+      </w:r>
+      <w:proofErr w:type="spellEnd"/>
+      <w:r>
+        <w:t xml:space="preserve"> </w:t>
       </w:r>
       <w:proofErr w:type="spellStart"/>
       <w:r>
@@ -1086,6 +1107,9 @@
       </w:r>
       <w:proofErr w:type="spellStart"/>
       <w:r>
+        <w:rPr>
+          <w:i/>
+        </w:rPr>
         <w:t>Verrucomicrobia</w:t>
       </w:r>
       <w:proofErr w:type="spellEnd"/>
@@ -1439,7 +1463,13 @@
         <w:t xml:space="preserve">(Data S1). </w:t>
       </w:r>
       <w:r>
-        <w:t>Paired-end sequencing reads were merged with FLASH v1.0.3 with a mismatch value of less than 0.25 and a minimum of 10 overlapping bases, resulting in merge read lengths of 150-</w:t>
+        <w:t>Paired-end sequencing reads were merged with FLASH v1.0.3 with a mismatch value of less than 0.25 and a minimum of 10 overlapping bases, resulting in merge</w:t>
+      </w:r>
+      <w:r>
+        <w:t>d</w:t>
+      </w:r>
+      <w:r>
+        <w:t xml:space="preserve"> read lengths of 150-</w:t>
       </w:r>
       <w:r>
         <w:lastRenderedPageBreak/>
@@ -1485,7 +1515,13 @@
         <w:t>.</w:t>
       </w:r>
       <w:r>
-        <w:t xml:space="preserve"> This data is available DOE JGI under project IDs 1078703 and 1018581 for Trout Bog and Lake Mendota, respectively.</w:t>
+        <w:t xml:space="preserve"> This data is available under </w:t>
+      </w:r>
+      <w:r>
+        <w:t xml:space="preserve">DOE JGI </w:t>
+      </w:r>
+      <w:r>
+        <w:t>project IDs 1078703 and 1018581 for Trout Bog and Lake Mendota, respectively.</w:t>
       </w:r>
       <w:r>
         <w:t xml:space="preserve"> Samples from Trout Bog were sequenced </w:t>
@@ -2301,13 +2337,13 @@
         <w:fldChar w:fldCharType="end"/>
       </w:r>
       <w:r>
-        <w:t>, with a cutoff of 30</w:t>
+        <w:t xml:space="preserve"> with a cutoff of 30</w:t>
       </w:r>
       <w:r>
         <w:t xml:space="preserve"> percent identity</w:t>
       </w:r>
       <w:r>
-        <w:t xml:space="preserve"> across the length of the ORF. Significant differences in gene frequency between sites were </w:t>
+        <w:t xml:space="preserve">. Significant differences in gene frequency between sites were </w:t>
       </w:r>
       <w:r>
         <w:t>identified</w:t>
@@ -2547,15 +2583,7 @@
         <w:t xml:space="preserve"> unique step. </w:t>
       </w:r>
       <w:r>
-        <w:t xml:space="preserve">Putative pathway presences </w:t>
-      </w:r>
-      <w:proofErr w:type="gramStart"/>
-      <w:r>
-        <w:t>was</w:t>
-      </w:r>
-      <w:proofErr w:type="gramEnd"/>
-      <w:r>
-        <w:t xml:space="preserve"> aggregated by lake and phylum in order to link potential functions identified in the metagenomes to taxonomic groups that may perform those functions in each lake.</w:t>
+        <w:t>Putative pathway presences was aggregated by lake and phylum in order to link potential functions identified in the metagenomes to taxonomic groups that may perform those functions in each lake.</w:t>
       </w:r>
       <w:r>
         <w:t xml:space="preserve"> Glycoside hydrolases were annotated using </w:t>
@@ -2857,8 +2885,8 @@
       <w:pPr>
         <w:pStyle w:val="Heading2"/>
       </w:pPr>
-      <w:bookmarkStart w:id="1" w:name="_wkxuqpnkgwuw" w:colFirst="0" w:colLast="0"/>
-      <w:bookmarkEnd w:id="1"/>
+      <w:bookmarkStart w:id="0" w:name="_wkxuqpnkgwuw" w:colFirst="0" w:colLast="0"/>
+      <w:bookmarkEnd w:id="0"/>
       <w:r>
         <w:t xml:space="preserve">Community </w:t>
       </w:r>
@@ -2892,8 +2920,10 @@
         <w:t xml:space="preserve"> factors differing between these two sites make </w:t>
       </w:r>
       <w:r>
-        <w:t>a</w:t>
-      </w:r>
+        <w:t>this</w:t>
+      </w:r>
+      <w:bookmarkStart w:id="1" w:name="_GoBack"/>
+      <w:bookmarkEnd w:id="1"/>
       <w:r>
         <w:t xml:space="preserve"> comparison </w:t>
       </w:r>
@@ -3585,7 +3615,15 @@
         <w:t>while the other third was</w:t>
       </w:r>
       <w:r>
-        <w:t xml:space="preserve"> assigned to Betaproteobacteria, and </w:t>
+        <w:t xml:space="preserve"> assigned to </w:t>
+      </w:r>
+      <w:proofErr w:type="spellStart"/>
+      <w:r>
+        <w:t>Betaproteobacteria</w:t>
+      </w:r>
+      <w:proofErr w:type="spellEnd"/>
+      <w:r>
+        <w:t xml:space="preserve">, and </w:t>
       </w:r>
       <w:proofErr w:type="spellStart"/>
       <w:r>
@@ -3649,7 +3687,15 @@
         <w:t>ed</w:t>
       </w:r>
       <w:r>
-        <w:t xml:space="preserve"> Deltaproteobacteria, </w:t>
+        <w:t xml:space="preserve"> </w:t>
+      </w:r>
+      <w:proofErr w:type="spellStart"/>
+      <w:r>
+        <w:t>Deltaproteobacteria</w:t>
+      </w:r>
+      <w:proofErr w:type="spellEnd"/>
+      <w:r>
+        <w:t xml:space="preserve">, </w:t>
       </w:r>
       <w:proofErr w:type="spellStart"/>
       <w:r>
@@ -3689,7 +3735,15 @@
       </w:r>
       <w:proofErr w:type="spellEnd"/>
       <w:r>
-        <w:t xml:space="preserve">, and Bacteroidetes. </w:t>
+        <w:t xml:space="preserve">, and </w:t>
+      </w:r>
+      <w:proofErr w:type="spellStart"/>
+      <w:r>
+        <w:t>Bacteroidetes</w:t>
+      </w:r>
+      <w:proofErr w:type="spellEnd"/>
+      <w:r>
+        <w:t xml:space="preserve">. </w:t>
       </w:r>
       <w:r>
         <w:t xml:space="preserve">The </w:t>
@@ -3730,11 +3784,9 @@
       <w:r>
         <w:t xml:space="preserve"> the Trout Bog hypolimnion, </w:t>
       </w:r>
-      <w:proofErr w:type="gramStart"/>
       <w:r>
         <w:t>with the exception of</w:t>
       </w:r>
-      <w:proofErr w:type="gramEnd"/>
       <w:r>
         <w:t xml:space="preserve"> nitrous oxide reductase, which was most </w:t>
       </w:r>
@@ -4157,12 +4209,10 @@
         <w:t xml:space="preserve">for </w:t>
       </w:r>
       <w:proofErr w:type="spellStart"/>
-      <w:proofErr w:type="gramStart"/>
       <w:r>
         <w:t>sulfide:quinone</w:t>
       </w:r>
       <w:proofErr w:type="spellEnd"/>
-      <w:proofErr w:type="gramEnd"/>
       <w:r>
         <w:t xml:space="preserve"> reductase</w:t>
       </w:r>
@@ -4297,13 +4347,10 @@
         <w:t>han</w:t>
       </w:r>
       <w:r>
-        <w:t xml:space="preserve"> dissimilatory sulfate </w:t>
+        <w:t xml:space="preserve"> dissimilatory sulfate reduction</w:t>
       </w:r>
       <w:proofErr w:type="gramStart"/>
       <w:r>
-        <w:t>reduction</w:t>
-      </w:r>
-      <w:r>
         <w:t xml:space="preserve">, </w:t>
       </w:r>
       <w:r>
@@ -4462,13 +4509,8 @@
       <w:r>
         <w:t xml:space="preserve">expecting to find differences between our two study sites based on the observed contrasts in the functional marker gene analysis. In Lake Mendota, </w:t>
       </w:r>
-      <w:proofErr w:type="gramStart"/>
-      <w:r>
-        <w:t>the majority of</w:t>
-      </w:r>
-      <w:proofErr w:type="gramEnd"/>
-      <w:r>
-        <w:t xml:space="preserve"> MAGs encoding phototrophic pathways were classified as Cyanobacteria</w:t>
+      <w:r>
+        <w:t>the majority of MAGs encoding phototrophic pathways were classified as Cyanobacteria</w:t>
       </w:r>
       <w:r>
         <w:t xml:space="preserve">. These populations contained genes encoding enzymes in the CBB pathway. In Trout Bog, </w:t>
@@ -4937,7 +4979,15 @@
         <w:fldChar w:fldCharType="end"/>
       </w:r>
       <w:r>
-        <w:t xml:space="preserve">. Betaproteobacteria and </w:t>
+        <w:t xml:space="preserve">. </w:t>
+      </w:r>
+      <w:proofErr w:type="spellStart"/>
+      <w:r>
+        <w:t>Betaproteobacteria</w:t>
+      </w:r>
+      <w:proofErr w:type="spellEnd"/>
+      <w:r>
+        <w:t xml:space="preserve"> and </w:t>
       </w:r>
       <w:proofErr w:type="spellStart"/>
       <w:r>
@@ -4965,8 +5015,13 @@
         <w:t>As, a</w:t>
       </w:r>
       <w:r>
-        <w:t>erobic anoxygenic</w:t>
-      </w:r>
+        <w:t xml:space="preserve">erobic </w:t>
+      </w:r>
+      <w:proofErr w:type="spellStart"/>
+      <w:r>
+        <w:t>anoxygenic</w:t>
+      </w:r>
+      <w:proofErr w:type="spellEnd"/>
       <w:r>
         <w:t xml:space="preserve"> </w:t>
       </w:r>
@@ -5031,8 +5086,13 @@
       <w:r>
         <w:t xml:space="preserve"> from the Trout Bog epilimnion also contained genes suggesting aerobic </w:t>
       </w:r>
-      <w:r>
-        <w:t xml:space="preserve">anoxygenic </w:t>
+      <w:proofErr w:type="spellStart"/>
+      <w:r>
+        <w:t>anoxygenic</w:t>
+      </w:r>
+      <w:proofErr w:type="spellEnd"/>
+      <w:r>
+        <w:t xml:space="preserve"> </w:t>
       </w:r>
       <w:proofErr w:type="spellStart"/>
       <w:r>
@@ -5314,18 +5374,10 @@
         <w:t>ed</w:t>
       </w:r>
       <w:r>
-        <w:t xml:space="preserve"> this analysis of glycoside hydrolases to </w:t>
-      </w:r>
-      <w:proofErr w:type="gramStart"/>
-      <w:r>
-        <w:t>all</w:t>
-      </w:r>
-      <w:r>
-        <w:t xml:space="preserve"> of</w:t>
-      </w:r>
-      <w:proofErr w:type="gramEnd"/>
-      <w:r>
-        <w:t xml:space="preserve"> the</w:t>
+        <w:t xml:space="preserve"> this analysis of glycoside hydrolases to all</w:t>
+      </w:r>
+      <w:r>
+        <w:t xml:space="preserve"> of the</w:t>
       </w:r>
       <w:r>
         <w:t xml:space="preserve"> MAGs in our dataset to identify differences in how populations from our two study sites degrade complex carbohydrates.</w:t>
@@ -5524,7 +5576,15 @@
       </w:r>
       <w:proofErr w:type="spellEnd"/>
       <w:r>
-        <w:t xml:space="preserve"> (Bacteroidetes), </w:t>
+        <w:t xml:space="preserve"> (</w:t>
+      </w:r>
+      <w:proofErr w:type="spellStart"/>
+      <w:r>
+        <w:t>Bacteroidetes</w:t>
+      </w:r>
+      <w:proofErr w:type="spellEnd"/>
+      <w:r>
+        <w:t xml:space="preserve">), </w:t>
       </w:r>
       <w:proofErr w:type="spellStart"/>
       <w:r>
@@ -5532,7 +5592,15 @@
       </w:r>
       <w:proofErr w:type="spellEnd"/>
       <w:r>
-        <w:t xml:space="preserve"> (Planctomycetes), and </w:t>
+        <w:t xml:space="preserve"> (</w:t>
+      </w:r>
+      <w:proofErr w:type="spellStart"/>
+      <w:r>
+        <w:t>Planctomycetes</w:t>
+      </w:r>
+      <w:proofErr w:type="spellEnd"/>
+      <w:r>
+        <w:t xml:space="preserve">), and </w:t>
       </w:r>
       <w:proofErr w:type="spellStart"/>
       <w:r>
@@ -5834,7 +5902,15 @@
       </w:r>
       <w:proofErr w:type="spellEnd"/>
       <w:r>
-        <w:t xml:space="preserve"> and Betaproteobacteria in Trout Bog. </w:t>
+        <w:t xml:space="preserve"> and </w:t>
+      </w:r>
+      <w:proofErr w:type="spellStart"/>
+      <w:r>
+        <w:t>Betaproteobacteria</w:t>
+      </w:r>
+      <w:proofErr w:type="spellEnd"/>
+      <w:r>
+        <w:t xml:space="preserve"> in Trout Bog. </w:t>
       </w:r>
       <w:r>
         <w:t>This may indicate an adaptation to reduce carbon demand in these populations.</w:t>
@@ -6132,7 +6208,15 @@
         <w:t>sed</w:t>
       </w:r>
       <w:r>
-        <w:t xml:space="preserve"> by freshwater populations, we analyzed putative sugar degradation pathways in our MAGs. Genes encoding the pathway for mannose degradation, which feeds into glycolysis, appeared frequently in both lakes. Genes encoding the degradation of rhamnose and fucose, whose pathways converge to enter glycolysis and produce pyruvate, were frequently found within the same MAGs (including members of Planctomycetes and </w:t>
+        <w:t xml:space="preserve"> by freshwater populations, we analyzed putative sugar degradation pathways in our MAGs. Genes encoding the pathway for mannose degradation, which feeds into glycolysis, appeared frequently in both lakes. Genes encoding the degradation of rhamnose and fucose, whose pathways converge to enter glycolysis and produce pyruvate, were frequently found within the same MAGs (including members of </w:t>
+      </w:r>
+      <w:proofErr w:type="spellStart"/>
+      <w:r>
+        <w:t>Planctomycetes</w:t>
+      </w:r>
+      <w:proofErr w:type="spellEnd"/>
+      <w:r>
+        <w:t xml:space="preserve"> and </w:t>
       </w:r>
       <w:proofErr w:type="spellStart"/>
       <w:r>
@@ -6146,7 +6230,15 @@
         <w:t>from</w:t>
       </w:r>
       <w:r>
-        <w:t xml:space="preserve"> Lake Mendota, and members of Bacteroidetes, </w:t>
+        <w:t xml:space="preserve"> Lake Mendota, and members of </w:t>
+      </w:r>
+      <w:proofErr w:type="spellStart"/>
+      <w:r>
+        <w:t>Bacteroidetes</w:t>
+      </w:r>
+      <w:proofErr w:type="spellEnd"/>
+      <w:r>
+        <w:t xml:space="preserve">, </w:t>
       </w:r>
       <w:proofErr w:type="spellStart"/>
       <w:r>
@@ -6210,7 +6302,23 @@
         <w:t>, and found that</w:t>
       </w:r>
       <w:r>
-        <w:t xml:space="preserve"> Bacteroidetes, Planctomycetes, and </w:t>
+        <w:t xml:space="preserve"> </w:t>
+      </w:r>
+      <w:proofErr w:type="spellStart"/>
+      <w:r>
+        <w:t>Bacteroidetes</w:t>
+      </w:r>
+      <w:proofErr w:type="spellEnd"/>
+      <w:r>
+        <w:t xml:space="preserve">, </w:t>
+      </w:r>
+      <w:proofErr w:type="spellStart"/>
+      <w:r>
+        <w:t>Planctomycetes</w:t>
+      </w:r>
+      <w:proofErr w:type="spellEnd"/>
+      <w:r>
+        <w:t xml:space="preserve">, and </w:t>
       </w:r>
       <w:proofErr w:type="spellStart"/>
       <w:r>
@@ -6224,7 +6332,15 @@
         <w:t>from</w:t>
       </w:r>
       <w:r>
-        <w:t xml:space="preserve"> Lake Mendota and Bacteroidetes and </w:t>
+        <w:t xml:space="preserve"> Lake Mendota and </w:t>
+      </w:r>
+      <w:proofErr w:type="spellStart"/>
+      <w:r>
+        <w:t>Bacteroidetes</w:t>
+      </w:r>
+      <w:proofErr w:type="spellEnd"/>
+      <w:r>
+        <w:t xml:space="preserve"> and </w:t>
       </w:r>
       <w:proofErr w:type="spellStart"/>
       <w:r>
@@ -6863,15 +6979,7 @@
         <w:t xml:space="preserve">associated with Cyanobacteria, </w:t>
       </w:r>
       <w:r>
-        <w:t xml:space="preserve">it was not associated with any </w:t>
-      </w:r>
-      <w:proofErr w:type="gramStart"/>
-      <w:r>
-        <w:t>particular taxon</w:t>
-      </w:r>
-      <w:proofErr w:type="gramEnd"/>
-      <w:r>
-        <w:t xml:space="preserve"> in Trout Bog</w:t>
+        <w:t>it was not associated with any particular taxon in Trout Bog</w:t>
       </w:r>
       <w:r>
         <w:t xml:space="preserve">. In the sulfur cycle, </w:t>
@@ -7046,21 +7154,7 @@
         <w:rPr>
           <w:color w:val="000000"/>
         </w:rPr>
-        <w:t xml:space="preserve">Water from Lake Mendota and Trout Bog was sampled weekly during the ice-free periods using an integrated water column sampler and filtered for DNA using a </w:t>
-      </w:r>
-      <w:proofErr w:type="gramStart"/>
-      <w:r>
-        <w:rPr>
-          <w:color w:val="000000"/>
-        </w:rPr>
-        <w:t>0.22 micron</w:t>
-      </w:r>
-      <w:proofErr w:type="gramEnd"/>
-      <w:r>
-        <w:rPr>
-          <w:color w:val="000000"/>
-        </w:rPr>
-        <w:t xml:space="preserve"> filter. Metagenomic sequencing was performed on DNA extracted from filters collected in 2008-2012 from Lake Mendota and in 2007-2009 from Trout Bog.  The epilimnion (upper thermal layer) was sampled in both lakes, while the hypolimnion (bottom thermal layer) was sampled only in Trout Bog. Chemistry data were collected by NTL-LTER from depth discrete samples taken from 0 and 4 m for Lake Mendota, 0 m for the Trout Bog Epilimnion, and 3 and 7 m for the Trout Bog Hypolimnion. Values reported here are the means of all measurements in the sampling time span for each lake, with standard deviations reported in parentheses.</w:t>
+        <w:t>Water from Lake Mendota and Trout Bog was sampled weekly during the ice-free periods using an integrated water column sampler and filtered for DNA using a 0.22 micron filter. Metagenomic sequencing was performed on DNA extracted from filters collected in 2008-2012 from Lake Mendota and in 2007-2009 from Trout Bog.  The epilimnion (upper thermal layer) was sampled in both lakes, while the hypolimnion (bottom thermal layer) was sampled only in Trout Bog. Chemistry data were collected by NTL-LTER from depth discrete samples taken from 0 and 4 m for Lake Mendota, 0 m for the Trout Bog Epilimnion, and 3 and 7 m for the Trout Bog Hypolimnion. Values reported here are the means of all measurements in the sampling time span for each lake, with standard deviations reported in parentheses.</w:t>
       </w:r>
     </w:p>
     <w:p>
@@ -7095,21 +7189,7 @@
         <w:rPr>
           <w:color w:val="000000"/>
         </w:rPr>
-        <w:t xml:space="preserve">ignificant differences in numbers of gene hits between sites was tested using a pairwise Wilcoxon rank sum test with a Bonferroni correction; significance </w:t>
-      </w:r>
-      <w:proofErr w:type="gramStart"/>
-      <w:r>
-        <w:rPr>
-          <w:color w:val="000000"/>
-        </w:rPr>
-        <w:t>was considered to be</w:t>
-      </w:r>
-      <w:proofErr w:type="gramEnd"/>
-      <w:r>
-        <w:rPr>
-          <w:color w:val="000000"/>
-        </w:rPr>
-        <w:t xml:space="preserve"> p &lt; 0.05. </w:t>
+        <w:t xml:space="preserve">ignificant differences in numbers of gene hits between sites was tested using a pairwise Wilcoxon rank sum test with a Bonferroni correction; significance was considered to be p &lt; 0.05. </w:t>
       </w:r>
       <w:r>
         <w:rPr>
@@ -7398,21 +7478,7 @@
         <w:rPr>
           <w:color w:val="000000"/>
         </w:rPr>
-        <w:t xml:space="preserve">To approximate the abundance of populations over time, we mapped metagenomic reads back to the MAGs. The number of BLAST hits of marker genes in the metagenomes was used as a proxy for gene abundance. Counts were normalized by metagenome size, and in the case of the MAGs, genome length. Data from Cyanobacterial MAGs and nitrogen fixation marker genes are shown here. Colored numbers on panels A, C, E, G, and I indicate the IMG OID of the most abundant MAG in that year of data, plotted here. The marker genes used were TIGR1282, TIGR1286, and TIGR1287, encoding subunits of Mo-Fe nitrogenase; these were the most frequently observed nitrogenase markers in the Lake Mendota metagenomes. Significantly correlated trends over time were observed in the MAGs and the nitrogenase marker genes in 2008, 2011, and 2012. This suggests that nitrogen fixation is driven by these particular MAGs in those </w:t>
-      </w:r>
-      <w:proofErr w:type="gramStart"/>
-      <w:r>
-        <w:rPr>
-          <w:color w:val="000000"/>
-        </w:rPr>
-        <w:t>years, and</w:t>
-      </w:r>
-      <w:proofErr w:type="gramEnd"/>
-      <w:r>
-        <w:rPr>
-          <w:color w:val="000000"/>
-        </w:rPr>
-        <w:t xml:space="preserve"> is consistent with our result indicating that genes encoding nitrogen fixation were found in these MAGs. The lack of significant </w:t>
+        <w:t xml:space="preserve">To approximate the abundance of populations over time, we mapped metagenomic reads back to the MAGs. The number of BLAST hits of marker genes in the metagenomes was used as a proxy for gene abundance. Counts were normalized by metagenome size, and in the case of the MAGs, genome length. Data from Cyanobacterial MAGs and nitrogen fixation marker genes are shown here. Colored numbers on panels A, C, E, G, and I indicate the IMG OID of the most abundant MAG in that year of data, plotted here. The marker genes used were TIGR1282, TIGR1286, and TIGR1287, encoding subunits of Mo-Fe nitrogenase; these were the most frequently observed nitrogenase markers in the Lake Mendota metagenomes. Significantly correlated trends over time were observed in the MAGs and the nitrogenase marker genes in 2008, 2011, and 2012. This suggests that nitrogen fixation is driven by these particular MAGs in those years, and is consistent with our result indicating that genes encoding nitrogen fixation were found in these MAGs. The lack of significant </w:t>
       </w:r>
       <w:r>
         <w:rPr>
@@ -7589,19 +7655,11 @@
         </w:rPr>
         <w:t xml:space="preserve">Metagenomic samples were pooled by lake and layer to allow time-resolved binning. The time series in Lake Mendota spans 2008-2012, while the Trout Bog time series spans 2007-2009. The large amount of DNA assembled produced just under 200 </w:t>
       </w:r>
-      <w:proofErr w:type="gramStart"/>
       <w:r>
         <w:rPr>
           <w:color w:val="000000"/>
         </w:rPr>
-        <w:t>medium</w:t>
-      </w:r>
-      <w:proofErr w:type="gramEnd"/>
-      <w:r>
-        <w:rPr>
-          <w:color w:val="000000"/>
-        </w:rPr>
-        <w:t xml:space="preserve"> to high</w:t>
+        <w:t>medium to high</w:t>
       </w:r>
       <w:r>
         <w:rPr>
@@ -10359,7 +10417,7 @@
 </file>
 
 <file path=word/endnotes.xml><?xml version="1.0" encoding="utf-8"?>
-<w:endnotes xmlns:wpc="http://schemas.microsoft.com/office/word/2010/wordprocessingCanvas" xmlns:cx="http://schemas.microsoft.com/office/drawing/2014/chartex" xmlns:cx1="http://schemas.microsoft.com/office/drawing/2015/9/8/chartex" xmlns:cx2="http://schemas.microsoft.com/office/drawing/2015/10/21/chartex" xmlns:cx3="http://schemas.microsoft.com/office/drawing/2016/5/9/chartex" xmlns:cx4="http://schemas.microsoft.com/office/drawing/2016/5/10/chartex" xmlns:cx5="http://schemas.microsoft.com/office/drawing/2016/5/11/chartex" xmlns:cx6="http://schemas.microsoft.com/office/drawing/2016/5/12/chartex" xmlns:cx7="http://schemas.microsoft.com/office/drawing/2016/5/13/chartex" xmlns:cx8="http://schemas.microsoft.com/office/drawing/2016/5/14/chartex" xmlns:mc="http://schemas.openxmlformats.org/markup-compatibility/2006" xmlns:aink="http://schemas.microsoft.com/office/drawing/2016/ink" xmlns:am3d="http://schemas.microsoft.com/office/drawing/2017/model3d" xmlns:o="urn:schemas-microsoft-com:office:office" xmlns:r="http://schemas.openxmlformats.org/officeDocument/2006/relationships" xmlns:m="http://schemas.openxmlformats.org/officeDocument/2006/math" xmlns:v="urn:schemas-microsoft-com:vml" xmlns:wp14="http://schemas.microsoft.com/office/word/2010/wordprocessingDrawing" xmlns:wp="http://schemas.openxmlformats.org/drawingml/2006/wordprocessingDrawing" xmlns:w10="urn:schemas-microsoft-com:office:word" xmlns:w="http://schemas.openxmlformats.org/wordprocessingml/2006/main" xmlns:w14="http://schemas.microsoft.com/office/word/2010/wordml" xmlns:w15="http://schemas.microsoft.com/office/word/2012/wordml" xmlns:w16cid="http://schemas.microsoft.com/office/word/2016/wordml/cid" xmlns:w16se="http://schemas.microsoft.com/office/word/2015/wordml/symex" xmlns:wpg="http://schemas.microsoft.com/office/word/2010/wordprocessingGroup" xmlns:wpi="http://schemas.microsoft.com/office/word/2010/wordprocessingInk" xmlns:wne="http://schemas.microsoft.com/office/word/2006/wordml" xmlns:wps="http://schemas.microsoft.com/office/word/2010/wordprocessingShape" mc:Ignorable="w14 w15 w16se w16cid wp14">
+<w:endnotes xmlns:wpc="http://schemas.microsoft.com/office/word/2010/wordprocessingCanvas" xmlns:mc="http://schemas.openxmlformats.org/markup-compatibility/2006" xmlns:o="urn:schemas-microsoft-com:office:office" xmlns:r="http://schemas.openxmlformats.org/officeDocument/2006/relationships" xmlns:m="http://schemas.openxmlformats.org/officeDocument/2006/math" xmlns:v="urn:schemas-microsoft-com:vml" xmlns:wp14="http://schemas.microsoft.com/office/word/2010/wordprocessingDrawing" xmlns:wp="http://schemas.openxmlformats.org/drawingml/2006/wordprocessingDrawing" xmlns:w10="urn:schemas-microsoft-com:office:word" xmlns:w="http://schemas.openxmlformats.org/wordprocessingml/2006/main" xmlns:w14="http://schemas.microsoft.com/office/word/2010/wordml" xmlns:w15="http://schemas.microsoft.com/office/word/2012/wordml" xmlns:wpg="http://schemas.microsoft.com/office/word/2010/wordprocessingGroup" xmlns:wpi="http://schemas.microsoft.com/office/word/2010/wordprocessingInk" xmlns:wne="http://schemas.microsoft.com/office/word/2006/wordml" xmlns:wps="http://schemas.microsoft.com/office/word/2010/wordprocessingShape" mc:Ignorable="w14 w15 wp14">
   <w:endnote w:type="separator" w:id="-1">
     <w:p>
       <w:pPr>
@@ -10384,7 +10442,7 @@
 </file>
 
 <file path=word/footer1.xml><?xml version="1.0" encoding="utf-8"?>
-<w:ftr xmlns:wpc="http://schemas.microsoft.com/office/word/2010/wordprocessingCanvas" xmlns:cx="http://schemas.microsoft.com/office/drawing/2014/chartex" xmlns:cx1="http://schemas.microsoft.com/office/drawing/2015/9/8/chartex" xmlns:cx2="http://schemas.microsoft.com/office/drawing/2015/10/21/chartex" xmlns:cx3="http://schemas.microsoft.com/office/drawing/2016/5/9/chartex" xmlns:cx4="http://schemas.microsoft.com/office/drawing/2016/5/10/chartex" xmlns:cx5="http://schemas.microsoft.com/office/drawing/2016/5/11/chartex" xmlns:cx6="http://schemas.microsoft.com/office/drawing/2016/5/12/chartex" xmlns:cx7="http://schemas.microsoft.com/office/drawing/2016/5/13/chartex" xmlns:cx8="http://schemas.microsoft.com/office/drawing/2016/5/14/chartex" xmlns:mc="http://schemas.openxmlformats.org/markup-compatibility/2006" xmlns:aink="http://schemas.microsoft.com/office/drawing/2016/ink" xmlns:am3d="http://schemas.microsoft.com/office/drawing/2017/model3d" xmlns:o="urn:schemas-microsoft-com:office:office" xmlns:r="http://schemas.openxmlformats.org/officeDocument/2006/relationships" xmlns:m="http://schemas.openxmlformats.org/officeDocument/2006/math" xmlns:v="urn:schemas-microsoft-com:vml" xmlns:wp14="http://schemas.microsoft.com/office/word/2010/wordprocessingDrawing" xmlns:wp="http://schemas.openxmlformats.org/drawingml/2006/wordprocessingDrawing" xmlns:w10="urn:schemas-microsoft-com:office:word" xmlns:w="http://schemas.openxmlformats.org/wordprocessingml/2006/main" xmlns:w14="http://schemas.microsoft.com/office/word/2010/wordml" xmlns:w15="http://schemas.microsoft.com/office/word/2012/wordml" xmlns:w16cid="http://schemas.microsoft.com/office/word/2016/wordml/cid" xmlns:w16se="http://schemas.microsoft.com/office/word/2015/wordml/symex" xmlns:wpg="http://schemas.microsoft.com/office/word/2010/wordprocessingGroup" xmlns:wpi="http://schemas.microsoft.com/office/word/2010/wordprocessingInk" xmlns:wne="http://schemas.microsoft.com/office/word/2006/wordml" xmlns:wps="http://schemas.microsoft.com/office/word/2010/wordprocessingShape" mc:Ignorable="w14 w15 w16se w16cid wp14">
+<w:ftr xmlns:wpc="http://schemas.microsoft.com/office/word/2010/wordprocessingCanvas" xmlns:mc="http://schemas.openxmlformats.org/markup-compatibility/2006" xmlns:o="urn:schemas-microsoft-com:office:office" xmlns:r="http://schemas.openxmlformats.org/officeDocument/2006/relationships" xmlns:m="http://schemas.openxmlformats.org/officeDocument/2006/math" xmlns:v="urn:schemas-microsoft-com:vml" xmlns:wp14="http://schemas.microsoft.com/office/word/2010/wordprocessingDrawing" xmlns:wp="http://schemas.openxmlformats.org/drawingml/2006/wordprocessingDrawing" xmlns:w10="urn:schemas-microsoft-com:office:word" xmlns:w="http://schemas.openxmlformats.org/wordprocessingml/2006/main" xmlns:w14="http://schemas.microsoft.com/office/word/2010/wordml" xmlns:w15="http://schemas.microsoft.com/office/word/2012/wordml" xmlns:wpg="http://schemas.microsoft.com/office/word/2010/wordprocessingGroup" xmlns:wpi="http://schemas.microsoft.com/office/word/2010/wordprocessingInk" xmlns:wne="http://schemas.microsoft.com/office/word/2006/wordml" xmlns:wps="http://schemas.microsoft.com/office/word/2010/wordprocessingShape" mc:Ignorable="w14 w15 wp14">
   <w:sdt>
     <w:sdtPr>
       <w:id w:val="808063090"/>
@@ -10417,7 +10475,7 @@
           <w:rPr>
             <w:noProof/>
           </w:rPr>
-          <w:t>2</w:t>
+          <w:t>10</w:t>
         </w:r>
         <w:r>
           <w:rPr>
@@ -10437,7 +10495,7 @@
 </file>
 
 <file path=word/footnotes.xml><?xml version="1.0" encoding="utf-8"?>
-<w:footnotes xmlns:wpc="http://schemas.microsoft.com/office/word/2010/wordprocessingCanvas" xmlns:cx="http://schemas.microsoft.com/office/drawing/2014/chartex" xmlns:cx1="http://schemas.microsoft.com/office/drawing/2015/9/8/chartex" xmlns:cx2="http://schemas.microsoft.com/office/drawing/2015/10/21/chartex" xmlns:cx3="http://schemas.microsoft.com/office/drawing/2016/5/9/chartex" xmlns:cx4="http://schemas.microsoft.com/office/drawing/2016/5/10/chartex" xmlns:cx5="http://schemas.microsoft.com/office/drawing/2016/5/11/chartex" xmlns:cx6="http://schemas.microsoft.com/office/drawing/2016/5/12/chartex" xmlns:cx7="http://schemas.microsoft.com/office/drawing/2016/5/13/chartex" xmlns:cx8="http://schemas.microsoft.com/office/drawing/2016/5/14/chartex" xmlns:mc="http://schemas.openxmlformats.org/markup-compatibility/2006" xmlns:aink="http://schemas.microsoft.com/office/drawing/2016/ink" xmlns:am3d="http://schemas.microsoft.com/office/drawing/2017/model3d" xmlns:o="urn:schemas-microsoft-com:office:office" xmlns:r="http://schemas.openxmlformats.org/officeDocument/2006/relationships" xmlns:m="http://schemas.openxmlformats.org/officeDocument/2006/math" xmlns:v="urn:schemas-microsoft-com:vml" xmlns:wp14="http://schemas.microsoft.com/office/word/2010/wordprocessingDrawing" xmlns:wp="http://schemas.openxmlformats.org/drawingml/2006/wordprocessingDrawing" xmlns:w10="urn:schemas-microsoft-com:office:word" xmlns:w="http://schemas.openxmlformats.org/wordprocessingml/2006/main" xmlns:w14="http://schemas.microsoft.com/office/word/2010/wordml" xmlns:w15="http://schemas.microsoft.com/office/word/2012/wordml" xmlns:w16cid="http://schemas.microsoft.com/office/word/2016/wordml/cid" xmlns:w16se="http://schemas.microsoft.com/office/word/2015/wordml/symex" xmlns:wpg="http://schemas.microsoft.com/office/word/2010/wordprocessingGroup" xmlns:wpi="http://schemas.microsoft.com/office/word/2010/wordprocessingInk" xmlns:wne="http://schemas.microsoft.com/office/word/2006/wordml" xmlns:wps="http://schemas.microsoft.com/office/word/2010/wordprocessingShape" mc:Ignorable="w14 w15 w16se w16cid wp14">
+<w:footnotes xmlns:wpc="http://schemas.microsoft.com/office/word/2010/wordprocessingCanvas" xmlns:mc="http://schemas.openxmlformats.org/markup-compatibility/2006" xmlns:o="urn:schemas-microsoft-com:office:office" xmlns:r="http://schemas.openxmlformats.org/officeDocument/2006/relationships" xmlns:m="http://schemas.openxmlformats.org/officeDocument/2006/math" xmlns:v="urn:schemas-microsoft-com:vml" xmlns:wp14="http://schemas.microsoft.com/office/word/2010/wordprocessingDrawing" xmlns:wp="http://schemas.openxmlformats.org/drawingml/2006/wordprocessingDrawing" xmlns:w10="urn:schemas-microsoft-com:office:word" xmlns:w="http://schemas.openxmlformats.org/wordprocessingml/2006/main" xmlns:w14="http://schemas.microsoft.com/office/word/2010/wordml" xmlns:w15="http://schemas.microsoft.com/office/word/2012/wordml" xmlns:wpg="http://schemas.microsoft.com/office/word/2010/wordprocessingGroup" xmlns:wpi="http://schemas.microsoft.com/office/word/2010/wordprocessingInk" xmlns:wne="http://schemas.microsoft.com/office/word/2006/wordml" xmlns:wps="http://schemas.microsoft.com/office/word/2010/wordprocessingShape" mc:Ignorable="w14 w15 wp14">
   <w:footnote w:type="separator" w:id="-1">
     <w:p>
       <w:pPr>
@@ -10462,7 +10520,7 @@
 </file>
 
 <file path=word/numbering.xml><?xml version="1.0" encoding="utf-8"?>
-<w:numbering xmlns:wpc="http://schemas.microsoft.com/office/word/2010/wordprocessingCanvas" xmlns:cx="http://schemas.microsoft.com/office/drawing/2014/chartex" xmlns:cx1="http://schemas.microsoft.com/office/drawing/2015/9/8/chartex" xmlns:cx2="http://schemas.microsoft.com/office/drawing/2015/10/21/chartex" xmlns:cx3="http://schemas.microsoft.com/office/drawing/2016/5/9/chartex" xmlns:cx4="http://schemas.microsoft.com/office/drawing/2016/5/10/chartex" xmlns:cx5="http://schemas.microsoft.com/office/drawing/2016/5/11/chartex" xmlns:cx6="http://schemas.microsoft.com/office/drawing/2016/5/12/chartex" xmlns:cx7="http://schemas.microsoft.com/office/drawing/2016/5/13/chartex" xmlns:cx8="http://schemas.microsoft.com/office/drawing/2016/5/14/chartex" xmlns:mc="http://schemas.openxmlformats.org/markup-compatibility/2006" xmlns:aink="http://schemas.microsoft.com/office/drawing/2016/ink" xmlns:am3d="http://schemas.microsoft.com/office/drawing/2017/model3d" xmlns:o="urn:schemas-microsoft-com:office:office" xmlns:r="http://schemas.openxmlformats.org/officeDocument/2006/relationships" xmlns:m="http://schemas.openxmlformats.org/officeDocument/2006/math" xmlns:v="urn:schemas-microsoft-com:vml" xmlns:wp14="http://schemas.microsoft.com/office/word/2010/wordprocessingDrawing" xmlns:wp="http://schemas.openxmlformats.org/drawingml/2006/wordprocessingDrawing" xmlns:w10="urn:schemas-microsoft-com:office:word" xmlns:w="http://schemas.openxmlformats.org/wordprocessingml/2006/main" xmlns:w14="http://schemas.microsoft.com/office/word/2010/wordml" xmlns:w15="http://schemas.microsoft.com/office/word/2012/wordml" xmlns:w16cid="http://schemas.microsoft.com/office/word/2016/wordml/cid" xmlns:w16se="http://schemas.microsoft.com/office/word/2015/wordml/symex" xmlns:wpg="http://schemas.microsoft.com/office/word/2010/wordprocessingGroup" xmlns:wpi="http://schemas.microsoft.com/office/word/2010/wordprocessingInk" xmlns:wne="http://schemas.microsoft.com/office/word/2006/wordml" xmlns:wps="http://schemas.microsoft.com/office/word/2010/wordprocessingShape" mc:Ignorable="w14 w15 w16se w16cid wp14">
+<w:numbering xmlns:wpc="http://schemas.microsoft.com/office/word/2010/wordprocessingCanvas" xmlns:mc="http://schemas.openxmlformats.org/markup-compatibility/2006" xmlns:o="urn:schemas-microsoft-com:office:office" xmlns:r="http://schemas.openxmlformats.org/officeDocument/2006/relationships" xmlns:m="http://schemas.openxmlformats.org/officeDocument/2006/math" xmlns:v="urn:schemas-microsoft-com:vml" xmlns:wp14="http://schemas.microsoft.com/office/word/2010/wordprocessingDrawing" xmlns:wp="http://schemas.openxmlformats.org/drawingml/2006/wordprocessingDrawing" xmlns:w10="urn:schemas-microsoft-com:office:word" xmlns:w="http://schemas.openxmlformats.org/wordprocessingml/2006/main" xmlns:w14="http://schemas.microsoft.com/office/word/2010/wordml" xmlns:w15="http://schemas.microsoft.com/office/word/2012/wordml" xmlns:wpg="http://schemas.microsoft.com/office/word/2010/wordprocessingGroup" xmlns:wpi="http://schemas.microsoft.com/office/word/2010/wordprocessingInk" xmlns:wne="http://schemas.microsoft.com/office/word/2006/wordml" xmlns:wps="http://schemas.microsoft.com/office/word/2010/wordprocessingShape" mc:Ignorable="w14 w15 wp14">
   <w:abstractNum w:abstractNumId="0" w15:restartNumberingAfterBreak="0">
     <w:nsid w:val="451F6B82"/>
     <w:multiLevelType w:val="hybridMultilevel"/>
@@ -10559,7 +10617,7 @@
 </file>
 
 <file path=word/styles.xml><?xml version="1.0" encoding="utf-8"?>
-<w:styles xmlns:mc="http://schemas.openxmlformats.org/markup-compatibility/2006" xmlns:r="http://schemas.openxmlformats.org/officeDocument/2006/relationships" xmlns:w="http://schemas.openxmlformats.org/wordprocessingml/2006/main" xmlns:w14="http://schemas.microsoft.com/office/word/2010/wordml" xmlns:w15="http://schemas.microsoft.com/office/word/2012/wordml" xmlns:w16cid="http://schemas.microsoft.com/office/word/2016/wordml/cid" xmlns:w16se="http://schemas.microsoft.com/office/word/2015/wordml/symex" mc:Ignorable="w14 w15 w16se w16cid">
+<w:styles xmlns:mc="http://schemas.openxmlformats.org/markup-compatibility/2006" xmlns:r="http://schemas.openxmlformats.org/officeDocument/2006/relationships" xmlns:w="http://schemas.openxmlformats.org/wordprocessingml/2006/main" xmlns:w14="http://schemas.microsoft.com/office/word/2010/wordml" xmlns:w15="http://schemas.microsoft.com/office/word/2012/wordml" mc:Ignorable="w14 w15">
   <w:docDefaults>
     <w:rPrDefault>
       <w:rPr>
@@ -10576,7 +10634,7 @@
       </w:pPr>
     </w:pPrDefault>
   </w:docDefaults>
-  <w:latentStyles w:defLockedState="0" w:defUIPriority="99" w:defSemiHidden="0" w:defUnhideWhenUsed="0" w:defQFormat="0" w:count="375">
+  <w:latentStyles w:defLockedState="0" w:defUIPriority="99" w:defSemiHidden="0" w:defUnhideWhenUsed="0" w:defQFormat="0" w:count="371">
     <w:lsdException w:name="Normal" w:uiPriority="0" w:qFormat="1"/>
     <w:lsdException w:name="heading 1" w:uiPriority="9" w:qFormat="1"/>
     <w:lsdException w:name="heading 2" w:semiHidden="1" w:uiPriority="9" w:unhideWhenUsed="1" w:qFormat="1"/>
@@ -10948,10 +11006,6 @@
     <w:lsdException w:name="List Table 5 Dark Accent 6" w:uiPriority="50"/>
     <w:lsdException w:name="List Table 6 Colorful Accent 6" w:uiPriority="51"/>
     <w:lsdException w:name="List Table 7 Colorful Accent 6" w:uiPriority="52"/>
-    <w:lsdException w:name="Mention" w:semiHidden="1" w:unhideWhenUsed="1"/>
-    <w:lsdException w:name="Smart Hyperlink" w:semiHidden="1" w:unhideWhenUsed="1"/>
-    <w:lsdException w:name="Hashtag" w:semiHidden="1" w:unhideWhenUsed="1"/>
-    <w:lsdException w:name="Unresolved Mention" w:semiHidden="1" w:unhideWhenUsed="1"/>
   </w:latentStyles>
   <w:style w:type="paragraph" w:default="1" w:styleId="Normal">
     <w:name w:val="Normal"/>
@@ -11819,7 +11873,7 @@
 </file>
 
 <file path=customXml/itemProps1.xml><?xml version="1.0" encoding="utf-8"?>
-<ds:datastoreItem xmlns:ds="http://schemas.openxmlformats.org/officeDocument/2006/customXml" ds:itemID="{77570112-4B3F-4C9D-97A6-1C7CAECDDF72}">
+<ds:datastoreItem xmlns:ds="http://schemas.openxmlformats.org/officeDocument/2006/customXml" ds:itemID="{4AA356BC-5C4A-4D85-956E-E3BF2FF61179}">
   <ds:schemaRefs>
     <ds:schemaRef ds:uri="http://schemas.openxmlformats.org/officeDocument/2006/bibliography"/>
   </ds:schemaRefs>

</xml_diff>